<commit_message>
TaskBerry project plan FINAL
Final project plan doc for current iteration
</commit_message>
<xml_diff>
--- a/TaskBerry_ProjectPlan_v1.docx
+++ b/TaskBerry_ProjectPlan_v1.docx
@@ -54,7 +54,76 @@
                 <w:szCs w:val="80"/>
               </w:rPr>
             </w:pPr>
-            <w:proofErr w:type="spellStart"/>
+            <w:r>
+              <w:rPr>
+                <w:rFonts w:ascii="Cambria" w:hAnsi="Cambria"/>
+                <w:noProof/>
+                <w:sz w:val="80"/>
+                <w:szCs w:val="80"/>
+              </w:rPr>
+              <w:drawing>
+                <wp:anchor distT="0" distB="0" distL="114300" distR="114300" simplePos="0" relativeHeight="251658240" behindDoc="1" locked="0" layoutInCell="1" allowOverlap="1" wp14:anchorId="53C7129E" wp14:editId="07F058DF">
+                  <wp:simplePos x="0" y="0"/>
+                  <wp:positionH relativeFrom="column">
+                    <wp:posOffset>-68580</wp:posOffset>
+                  </wp:positionH>
+                  <wp:positionV relativeFrom="paragraph">
+                    <wp:posOffset>7620</wp:posOffset>
+                  </wp:positionV>
+                  <wp:extent cx="5943600" cy="2232660"/>
+                  <wp:effectExtent l="0" t="0" r="0" b="0"/>
+                  <wp:wrapTopAndBottom/>
+                  <wp:docPr id="4" name="Picture 4"/>
+                  <wp:cNvGraphicFramePr>
+                    <a:graphicFrameLocks xmlns:a="http://schemas.openxmlformats.org/drawingml/2006/main" noChangeAspect="1"/>
+                  </wp:cNvGraphicFramePr>
+                  <a:graphic xmlns:a="http://schemas.openxmlformats.org/drawingml/2006/main">
+                    <a:graphicData uri="http://schemas.openxmlformats.org/drawingml/2006/picture">
+                      <pic:pic xmlns:pic="http://schemas.openxmlformats.org/drawingml/2006/picture">
+                        <pic:nvPicPr>
+                          <pic:cNvPr id="0" name="Picture 2"/>
+                          <pic:cNvPicPr>
+                            <a:picLocks noChangeAspect="1" noChangeArrowheads="1"/>
+                          </pic:cNvPicPr>
+                        </pic:nvPicPr>
+                        <pic:blipFill>
+                          <a:blip r:embed="rId8" cstate="print">
+                            <a:extLst>
+                              <a:ext uri="{28A0092B-C50C-407E-A947-70E740481C1C}">
+                                <a14:useLocalDpi xmlns:a14="http://schemas.microsoft.com/office/drawing/2010/main" val="0"/>
+                              </a:ext>
+                            </a:extLst>
+                          </a:blip>
+                          <a:srcRect/>
+                          <a:stretch>
+                            <a:fillRect/>
+                          </a:stretch>
+                        </pic:blipFill>
+                        <pic:spPr bwMode="auto">
+                          <a:xfrm>
+                            <a:off x="0" y="0"/>
+                            <a:ext cx="5943600" cy="2232660"/>
+                          </a:xfrm>
+                          <a:prstGeom prst="rect">
+                            <a:avLst/>
+                          </a:prstGeom>
+                          <a:noFill/>
+                          <a:ln>
+                            <a:noFill/>
+                          </a:ln>
+                        </pic:spPr>
+                      </pic:pic>
+                    </a:graphicData>
+                  </a:graphic>
+                  <wp14:sizeRelH relativeFrom="margin">
+                    <wp14:pctWidth>0</wp14:pctWidth>
+                  </wp14:sizeRelH>
+                  <wp14:sizeRelV relativeFrom="margin">
+                    <wp14:pctHeight>0</wp14:pctHeight>
+                  </wp14:sizeRelV>
+                </wp:anchor>
+              </w:drawing>
+            </w:r>
             <w:r>
               <w:rPr>
                 <w:rFonts w:ascii="Cambria" w:hAnsi="Cambria"/>
@@ -63,7 +132,6 @@
               </w:rPr>
               <w:t>TaskBerry</w:t>
             </w:r>
-            <w:proofErr w:type="spellEnd"/>
           </w:p>
         </w:tc>
       </w:tr>
@@ -207,6 +275,14 @@
     </w:p>
     <w:sdt>
       <w:sdtPr>
+        <w:rPr>
+          <w:rFonts w:ascii="Calibri" w:hAnsi="Calibri"/>
+          <w:b w:val="0"/>
+          <w:bCs w:val="0"/>
+          <w:color w:val="auto"/>
+          <w:sz w:val="22"/>
+          <w:szCs w:val="22"/>
+        </w:rPr>
         <w:id w:val="85200715"/>
         <w:docPartObj>
           <w:docPartGallery w:val="Table of Contents"/>
@@ -215,11 +291,7 @@
       </w:sdtPr>
       <w:sdtEndPr>
         <w:rPr>
-          <w:rFonts w:ascii="Calibri" w:hAnsi="Calibri"/>
           <w:noProof/>
-          <w:color w:val="auto"/>
-          <w:sz w:val="22"/>
-          <w:szCs w:val="22"/>
         </w:rPr>
       </w:sdtEndPr>
       <w:sdtContent>
@@ -1554,6 +1626,7 @@
     <w:p>
       <w:pPr>
         <w:pStyle w:val="Heading1"/>
+        <w:jc w:val="both"/>
       </w:pPr>
       <w:bookmarkStart w:id="0" w:name="_Toc208821777"/>
       <w:bookmarkStart w:id="1" w:name="_Toc208906444"/>
@@ -1569,6 +1642,7 @@
     <w:p>
       <w:pPr>
         <w:pStyle w:val="NoSpacing"/>
+        <w:jc w:val="both"/>
       </w:pPr>
       <w:r>
         <w:t>The aim of our company is to create a smart scheduler for realizing and helping fellow students maintain a more organized and clean-living environment. In order to aid the tenants with our service, we have come up with a simple but effective approach.</w:t>
@@ -1577,6 +1651,7 @@
     <w:p>
       <w:pPr>
         <w:pStyle w:val="NoSpacing"/>
+        <w:jc w:val="both"/>
       </w:pPr>
     </w:p>
     <w:p>
@@ -1586,6 +1661,7 @@
           <w:ilvl w:val="0"/>
           <w:numId w:val="10"/>
         </w:numPr>
+        <w:jc w:val="both"/>
       </w:pPr>
       <w:r>
         <w:t>Task distribut</w:t>
@@ -1604,6 +1680,7 @@
           <w:ilvl w:val="0"/>
           <w:numId w:val="10"/>
         </w:numPr>
+        <w:jc w:val="both"/>
       </w:pPr>
       <w:r>
         <w:t>2 application – tenant and landlord</w:t>
@@ -1616,6 +1693,7 @@
           <w:ilvl w:val="0"/>
           <w:numId w:val="10"/>
         </w:numPr>
+        <w:jc w:val="both"/>
       </w:pPr>
       <w:r>
         <w:t>Announcement panel</w:t>
@@ -1628,6 +1706,7 @@
           <w:ilvl w:val="0"/>
           <w:numId w:val="10"/>
         </w:numPr>
+        <w:jc w:val="both"/>
       </w:pPr>
       <w:r>
         <w:t>Chat room</w:t>
@@ -1640,6 +1719,7 @@
           <w:ilvl w:val="0"/>
           <w:numId w:val="10"/>
         </w:numPr>
+        <w:jc w:val="both"/>
       </w:pPr>
       <w:r>
         <w:t>Pointing system</w:t>
@@ -1652,6 +1732,7 @@
           <w:ilvl w:val="0"/>
           <w:numId w:val="10"/>
         </w:numPr>
+        <w:jc w:val="both"/>
       </w:pPr>
       <w:r>
         <w:t>Complaint emails</w:t>
@@ -1664,6 +1745,7 @@
           <w:ilvl w:val="0"/>
           <w:numId w:val="10"/>
         </w:numPr>
+        <w:jc w:val="both"/>
       </w:pPr>
       <w:r>
         <w:t>Database</w:t>
@@ -1672,12 +1754,14 @@
     <w:p>
       <w:pPr>
         <w:pStyle w:val="NoSpacing"/>
+        <w:jc w:val="both"/>
       </w:pPr>
       <w:bookmarkStart w:id="3" w:name="_Toc208821778"/>
     </w:p>
     <w:p>
       <w:pPr>
         <w:pStyle w:val="NoSpacing"/>
+        <w:jc w:val="both"/>
         <w:rPr>
           <w:b/>
         </w:rPr>
@@ -1693,17 +1777,26 @@
     <w:p>
       <w:pPr>
         <w:ind w:firstLine="0"/>
+        <w:jc w:val="both"/>
       </w:pPr>
       <w:r>
         <w:t>We are creating this application because of the need of organizing the chaos that exists in the usual student house, as well as the lack of communication and inability to interfere from the side of the landlord.</w:t>
+      </w:r>
+      <w:r>
+        <w:t xml:space="preserve"> The stakeholders in the project are the landlord and Student Housing BV.</w:t>
       </w:r>
       <w:bookmarkStart w:id="4" w:name="_GoBack"/>
       <w:bookmarkEnd w:id="4"/>
     </w:p>
-    <w:p/>
+    <w:p>
+      <w:pPr>
+        <w:jc w:val="both"/>
+      </w:pPr>
+    </w:p>
     <w:p>
       <w:pPr>
         <w:pStyle w:val="NoSpacing"/>
+        <w:jc w:val="both"/>
         <w:rPr>
           <w:b/>
         </w:rPr>
@@ -1718,6 +1811,7 @@
     <w:p>
       <w:pPr>
         <w:pStyle w:val="NoSpacing"/>
+        <w:jc w:val="both"/>
       </w:pPr>
       <w:r>
         <w:t>The challenges may include the following:</w:t>
@@ -1730,6 +1824,7 @@
           <w:ilvl w:val="0"/>
           <w:numId w:val="30"/>
         </w:numPr>
+        <w:jc w:val="both"/>
       </w:pPr>
       <w:r>
         <w:t>Lack of knowledge</w:t>
@@ -1742,6 +1837,7 @@
           <w:ilvl w:val="0"/>
           <w:numId w:val="30"/>
         </w:numPr>
+        <w:jc w:val="both"/>
       </w:pPr>
       <w:r>
         <w:t>Components not delivered on time from some parties</w:t>
@@ -1754,6 +1850,7 @@
           <w:ilvl w:val="0"/>
           <w:numId w:val="30"/>
         </w:numPr>
+        <w:jc w:val="both"/>
       </w:pPr>
       <w:r>
         <w:t>Time management and efficiency of work</w:t>
@@ -1762,11 +1859,13 @@
     <w:p>
       <w:pPr>
         <w:pStyle w:val="NoSpacing"/>
+        <w:jc w:val="both"/>
       </w:pPr>
     </w:p>
     <w:p>
       <w:pPr>
         <w:pStyle w:val="NoSpacing"/>
+        <w:jc w:val="both"/>
         <w:rPr>
           <w:b/>
         </w:rPr>
@@ -1781,6 +1880,7 @@
     <w:p>
       <w:pPr>
         <w:pStyle w:val="NoSpacing"/>
+        <w:jc w:val="both"/>
       </w:pPr>
       <w:r>
         <w:t>By implementing the project, we will be able to achieve the following things:</w:t>
@@ -1789,6 +1889,7 @@
     <w:p>
       <w:pPr>
         <w:pStyle w:val="NoSpacing"/>
+        <w:jc w:val="both"/>
       </w:pPr>
     </w:p>
     <w:p>
@@ -1798,6 +1899,7 @@
           <w:ilvl w:val="0"/>
           <w:numId w:val="20"/>
         </w:numPr>
+        <w:jc w:val="both"/>
       </w:pPr>
       <w:r>
         <w:t>Ease of communication between parties</w:t>
@@ -1810,6 +1912,7 @@
           <w:ilvl w:val="0"/>
           <w:numId w:val="20"/>
         </w:numPr>
+        <w:jc w:val="both"/>
       </w:pPr>
       <w:r>
         <w:t>More motivating environment</w:t>
@@ -1822,6 +1925,7 @@
           <w:ilvl w:val="0"/>
           <w:numId w:val="20"/>
         </w:numPr>
+        <w:jc w:val="both"/>
       </w:pPr>
       <w:r>
         <w:t>Suffice the expected workload</w:t>
@@ -1834,6 +1938,7 @@
           <w:ilvl w:val="0"/>
           <w:numId w:val="20"/>
         </w:numPr>
+        <w:jc w:val="both"/>
       </w:pPr>
       <w:r>
         <w:t>External control over the property</w:t>
@@ -1841,6 +1946,7 @@
     </w:p>
     <w:p>
       <w:pPr>
+        <w:jc w:val="both"/>
         <w:rPr>
           <w:b/>
         </w:rPr>
@@ -1849,6 +1955,7 @@
     <w:p>
       <w:pPr>
         <w:pStyle w:val="Heading2"/>
+        <w:jc w:val="both"/>
       </w:pPr>
       <w:bookmarkStart w:id="5" w:name="_Toc208821779"/>
       <w:bookmarkStart w:id="6" w:name="_Toc208906445"/>
@@ -1863,6 +1970,7 @@
     <w:p>
       <w:pPr>
         <w:pStyle w:val="NoSpacing"/>
+        <w:jc w:val="both"/>
       </w:pPr>
       <w:r>
         <w:t xml:space="preserve">This section should specifically list project objectives.   </w:t>
@@ -1874,7 +1982,11 @@
         <w:t>For example:</w:t>
       </w:r>
     </w:p>
-    <w:p/>
+    <w:p>
+      <w:pPr>
+        <w:jc w:val="both"/>
+      </w:pPr>
+    </w:p>
     <w:p>
       <w:pPr>
         <w:pStyle w:val="NoSpacing"/>
@@ -1882,6 +1994,7 @@
           <w:ilvl w:val="0"/>
           <w:numId w:val="14"/>
         </w:numPr>
+        <w:jc w:val="both"/>
       </w:pPr>
       <w:r>
         <w:t xml:space="preserve">Complete application implementation by the end </w:t>
@@ -1897,6 +2010,7 @@
           <w:ilvl w:val="0"/>
           <w:numId w:val="14"/>
         </w:numPr>
+        <w:jc w:val="both"/>
       </w:pPr>
       <w:r>
         <w:t xml:space="preserve">Provide a </w:t>
@@ -1912,6 +2026,7 @@
           <w:ilvl w:val="0"/>
           <w:numId w:val="14"/>
         </w:numPr>
+        <w:jc w:val="both"/>
       </w:pPr>
       <w:r>
         <w:t xml:space="preserve">Provide a </w:t>
@@ -1927,6 +2042,7 @@
           <w:ilvl w:val="0"/>
           <w:numId w:val="14"/>
         </w:numPr>
+        <w:jc w:val="both"/>
       </w:pPr>
       <w:r>
         <w:t>Provide motivation for the users</w:t>
@@ -1939,6 +2055,7 @@
           <w:ilvl w:val="0"/>
           <w:numId w:val="14"/>
         </w:numPr>
+        <w:jc w:val="both"/>
       </w:pPr>
       <w:r>
         <w:t>Implementation of a database</w:t>
@@ -1951,6 +2068,7 @@
           <w:ilvl w:val="0"/>
           <w:numId w:val="14"/>
         </w:numPr>
+        <w:jc w:val="both"/>
       </w:pPr>
       <w:r>
         <w:t>Implementation of a seamless connection between 5 users</w:t>
@@ -1963,15 +2081,21 @@
           <w:ilvl w:val="0"/>
           <w:numId w:val="14"/>
         </w:numPr>
+        <w:jc w:val="both"/>
       </w:pPr>
       <w:r>
         <w:t>Simple and interactive user interface</w:t>
       </w:r>
     </w:p>
-    <w:p/>
+    <w:p>
+      <w:pPr>
+        <w:jc w:val="both"/>
+      </w:pPr>
+    </w:p>
     <w:p>
       <w:pPr>
         <w:pStyle w:val="Heading2"/>
+        <w:jc w:val="both"/>
       </w:pPr>
       <w:bookmarkStart w:id="8" w:name="_Toc208821780"/>
       <w:bookmarkStart w:id="9" w:name="_Toc208906446"/>
@@ -1987,6 +2111,7 @@
     <w:p>
       <w:pPr>
         <w:ind w:firstLine="0"/>
+        <w:jc w:val="both"/>
       </w:pPr>
       <w:r>
         <w:t>The primary constraint we are going to encounter, is the limit in time. Also, we can face sudden health problems or unexpected events regarding the team members.</w:t>
@@ -1995,11 +2120,13 @@
     <w:p>
       <w:pPr>
         <w:ind w:firstLine="0"/>
+        <w:jc w:val="both"/>
       </w:pPr>
     </w:p>
     <w:p>
       <w:pPr>
         <w:pStyle w:val="Heading2"/>
+        <w:jc w:val="both"/>
       </w:pPr>
       <w:bookmarkStart w:id="11" w:name="_Toc208906447"/>
       <w:bookmarkStart w:id="12" w:name="_Toc26560944"/>
@@ -2012,6 +2139,7 @@
     <w:p>
       <w:pPr>
         <w:ind w:firstLine="0"/>
+        <w:jc w:val="both"/>
       </w:pPr>
       <w:r>
         <w:t>The main project risk is not meeting the requirements in the timeframe.</w:t>
@@ -2020,6 +2148,7 @@
     <w:p>
       <w:pPr>
         <w:pStyle w:val="NoSpacing"/>
+        <w:jc w:val="both"/>
         <w:rPr>
           <w:lang w:bidi="ar-SA"/>
         </w:rPr>
@@ -2028,6 +2157,7 @@
     <w:p>
       <w:pPr>
         <w:ind w:firstLine="0"/>
+        <w:jc w:val="both"/>
         <w:rPr>
           <w:b/>
         </w:rPr>
@@ -2042,6 +2172,7 @@
     <w:p>
       <w:pPr>
         <w:ind w:firstLine="0"/>
+        <w:jc w:val="both"/>
       </w:pPr>
       <w:r>
         <w:t>The chances of this happening are moderately low. As we are a motivated and dedicated team, we strive for the best results, which we are reaping until this point.</w:t>
@@ -2050,6 +2181,7 @@
     <w:p>
       <w:pPr>
         <w:ind w:firstLine="0"/>
+        <w:jc w:val="both"/>
         <w:rPr>
           <w:b/>
         </w:rPr>
@@ -2058,6 +2190,7 @@
     <w:p>
       <w:pPr>
         <w:ind w:firstLine="0"/>
+        <w:jc w:val="both"/>
         <w:rPr>
           <w:b/>
         </w:rPr>
@@ -2072,6 +2205,7 @@
     <w:p>
       <w:pPr>
         <w:ind w:firstLine="0"/>
+        <w:jc w:val="both"/>
         <w:rPr>
           <w:rFonts w:cs="Arial"/>
           <w:color w:val="111111"/>
@@ -2095,11 +2229,13 @@
     <w:p>
       <w:pPr>
         <w:ind w:firstLine="0"/>
+        <w:jc w:val="both"/>
       </w:pPr>
     </w:p>
     <w:p>
       <w:pPr>
         <w:pStyle w:val="NoSpacing"/>
+        <w:jc w:val="both"/>
         <w:rPr>
           <w:b/>
         </w:rPr>
@@ -2114,6 +2250,7 @@
     <w:p>
       <w:pPr>
         <w:pStyle w:val="NoSpacing"/>
+        <w:jc w:val="both"/>
         <w:rPr>
           <w:rFonts w:cs="Arial"/>
           <w:color w:val="111111"/>
@@ -2151,11 +2288,13 @@
     <w:p>
       <w:pPr>
         <w:ind w:firstLine="0"/>
+        <w:jc w:val="both"/>
       </w:pPr>
     </w:p>
     <w:p>
       <w:pPr>
         <w:ind w:firstLine="0"/>
+        <w:jc w:val="both"/>
         <w:rPr>
           <w:b/>
         </w:rPr>
@@ -2170,6 +2309,7 @@
     <w:p>
       <w:pPr>
         <w:ind w:firstLine="0"/>
+        <w:jc w:val="both"/>
       </w:pPr>
       <w:r>
         <w:t>Our contingency plan is to create a simple more lightweight version which has only the basic functionality (a single application with a central screen for everyone to use).</w:t>
@@ -2178,6 +2318,7 @@
     <w:p>
       <w:pPr>
         <w:pStyle w:val="Heading1"/>
+        <w:jc w:val="both"/>
       </w:pPr>
       <w:bookmarkStart w:id="13" w:name="_Toc208821781"/>
       <w:bookmarkStart w:id="14" w:name="_Toc208906448"/>
@@ -2192,6 +2333,7 @@
     <w:p>
       <w:pPr>
         <w:ind w:firstLine="0"/>
+        <w:jc w:val="both"/>
       </w:pPr>
       <w:r>
         <w:t>We are going to develop 2 applications – 1 for the landlord and 1 for the tenants. This application is going to allow smooth communication between the tenants via a chat room. We are also going to develop a job/chore distributing system</w:t>
@@ -2208,11 +2350,13 @@
         <w:pStyle w:val="ListParagraph"/>
         <w:spacing w:after="60"/>
         <w:ind w:left="0" w:firstLine="0"/>
+        <w:jc w:val="both"/>
       </w:pPr>
     </w:p>
     <w:p>
       <w:pPr>
         <w:pStyle w:val="Heading2"/>
+        <w:jc w:val="both"/>
       </w:pPr>
       <w:bookmarkStart w:id="16" w:name="_Toc208821783"/>
       <w:bookmarkStart w:id="17" w:name="_Toc208906450"/>
@@ -2227,6 +2371,7 @@
     <w:p>
       <w:pPr>
         <w:ind w:firstLine="0"/>
+        <w:jc w:val="both"/>
         <w:rPr>
           <w:noProof/>
         </w:rPr>
@@ -2254,6 +2399,7 @@
     <w:p>
       <w:pPr>
         <w:ind w:firstLine="0"/>
+        <w:jc w:val="both"/>
         <w:rPr>
           <w:noProof/>
         </w:rPr>
@@ -2281,7 +2427,7 @@
                     </pic:cNvPicPr>
                   </pic:nvPicPr>
                   <pic:blipFill>
-                    <a:blip r:embed="rId8">
+                    <a:blip r:embed="rId9">
                       <a:extLst>
                         <a:ext uri="{28A0092B-C50C-407E-A947-70E740481C1C}">
                           <a14:useLocalDpi xmlns:a14="http://schemas.microsoft.com/office/drawing/2010/main" val="0"/>
@@ -2316,11 +2462,13 @@
     <w:p>
       <w:pPr>
         <w:ind w:firstLine="0"/>
+        <w:jc w:val="both"/>
       </w:pPr>
     </w:p>
     <w:p>
       <w:pPr>
         <w:ind w:firstLine="0"/>
+        <w:jc w:val="both"/>
       </w:pPr>
       <w:r>
         <w:rPr>
@@ -2345,7 +2493,7 @@
                     </pic:cNvPicPr>
                   </pic:nvPicPr>
                   <pic:blipFill>
-                    <a:blip r:embed="rId9">
+                    <a:blip r:embed="rId10">
                       <a:extLst>
                         <a:ext uri="{28A0092B-C50C-407E-A947-70E740481C1C}">
                           <a14:useLocalDpi xmlns:a14="http://schemas.microsoft.com/office/drawing/2010/main" val="0"/>
@@ -2380,6 +2528,7 @@
     <w:p>
       <w:pPr>
         <w:ind w:firstLine="0"/>
+        <w:jc w:val="both"/>
         <w:rPr>
           <w:b/>
         </w:rPr>
@@ -2388,6 +2537,7 @@
     <w:p>
       <w:pPr>
         <w:ind w:firstLine="0"/>
+        <w:jc w:val="both"/>
         <w:rPr>
           <w:b/>
         </w:rPr>
@@ -2403,26 +2553,25 @@
     <w:p>
       <w:pPr>
         <w:ind w:firstLine="0"/>
-      </w:pPr>
-      <w:r>
-        <w:t>Let us begin with the communication between applications. For that we are going to use a software called ‘Hamachi</w:t>
-      </w:r>
-      <w:r>
-        <w:t>’</w:t>
-      </w:r>
-      <w:r>
-        <w:t>, used for creating a VPN in a close environment (5 machines). We are going to send the data from the chat with a UDP (user datagram protocol) for every tenant to see. Secondly, we are going to implement a database with MySQL, hosted on a local machine (a server), to store the information of the accounts, chores and announcements. We are also going to link the database to the WFA (Windows Forms Application) for authentication purposes and have the application up-to date. We will handle the communication using a class inside the WFA, with C# (an object-oriented programming language)</w:t>
+        <w:jc w:val="both"/>
+      </w:pPr>
+      <w:r>
+        <w:t>Let us begin with the communication between applications. For that we are going to use a software called ‘Hamachi’, used for creating a VPN in a close environment (5 machines). We are going to send the data from the chat with a UDP (user datagram protocol) for every tenant to see. Secondly, we are going to implement a database with MySQL, hosted on a local machine (a server), to store the information of the accounts, chores and announcements. We are also going to link the database to the WFA (Windows Forms Application) for authentication purposes and have the application up-to date. We will handle the communication using a class inside the WFA, with C# (an object-oriented programming language)</w:t>
       </w:r>
       <w:r>
         <w:t xml:space="preserve">, with the appropriate methods. </w:t>
       </w:r>
     </w:p>
     <w:p>
+      <w:pPr>
+        <w:jc w:val="both"/>
+      </w:pPr>
       <w:bookmarkStart w:id="20" w:name="_Toc208821785"/>
     </w:p>
     <w:p>
       <w:pPr>
         <w:ind w:firstLine="0"/>
+        <w:jc w:val="both"/>
         <w:rPr>
           <w:b/>
         </w:rPr>
@@ -2438,6 +2587,7 @@
     <w:p>
       <w:pPr>
         <w:ind w:firstLine="0"/>
+        <w:jc w:val="both"/>
       </w:pPr>
       <w:r>
         <w:t>Technical specifications include the following:</w:t>
@@ -2446,6 +2596,7 @@
     <w:p>
       <w:pPr>
         <w:ind w:firstLine="0"/>
+        <w:jc w:val="both"/>
       </w:pPr>
     </w:p>
     <w:p>
@@ -2454,6 +2605,7 @@
           <w:ilvl w:val="0"/>
           <w:numId w:val="22"/>
         </w:numPr>
+        <w:jc w:val="both"/>
       </w:pPr>
       <w:r>
         <w:t>C# programming language</w:t>
@@ -2465,6 +2617,7 @@
           <w:ilvl w:val="0"/>
           <w:numId w:val="22"/>
         </w:numPr>
+        <w:jc w:val="both"/>
       </w:pPr>
       <w:r>
         <w:t xml:space="preserve">MySQL </w:t>
@@ -2479,6 +2632,7 @@
           <w:ilvl w:val="0"/>
           <w:numId w:val="22"/>
         </w:numPr>
+        <w:jc w:val="both"/>
       </w:pPr>
       <w:r>
         <w:t>Hamachi (VPN)</w:t>
@@ -2487,6 +2641,7 @@
     <w:p>
       <w:pPr>
         <w:ind w:firstLine="0"/>
+        <w:jc w:val="both"/>
         <w:rPr>
           <w:b/>
         </w:rPr>
@@ -2495,6 +2650,7 @@
     <w:p>
       <w:pPr>
         <w:pStyle w:val="Heading2"/>
+        <w:jc w:val="both"/>
       </w:pPr>
       <w:bookmarkStart w:id="21" w:name="_Toc208821786"/>
       <w:bookmarkStart w:id="22" w:name="_Toc208906451"/>
@@ -2509,6 +2665,7 @@
     <w:p>
       <w:pPr>
         <w:ind w:firstLine="0"/>
+        <w:jc w:val="both"/>
       </w:pPr>
       <w:r>
         <w:t>We are separating the development of the application into 3 phases: Initial, Interim and Final. The ‘Initial’ phase includes brainstorming and gathering ideas, creating a basic interface and layout of behavior of the application. The ‘Interim’ phase includes the basic functionality of the developing product and more work on the interface, as well as incorporating the database and communication between machines. Lastly, the ‘Final’ phase is about optimizing and improving the interim version of the product, as well as bug-fixing and fool-proofing the application.</w:t>
@@ -2517,11 +2674,13 @@
     <w:p>
       <w:pPr>
         <w:ind w:firstLine="0"/>
+        <w:jc w:val="both"/>
       </w:pPr>
     </w:p>
     <w:p>
       <w:pPr>
         <w:pStyle w:val="Heading2"/>
+        <w:jc w:val="both"/>
       </w:pPr>
       <w:bookmarkStart w:id="24" w:name="_Toc208821787"/>
       <w:bookmarkStart w:id="25" w:name="_Toc208906452"/>
@@ -2536,6 +2695,7 @@
     <w:p>
       <w:pPr>
         <w:ind w:firstLine="0"/>
+        <w:jc w:val="both"/>
       </w:pPr>
       <w:r>
         <w:t xml:space="preserve">We are going to give constant iteration of the product to a selected group of users. In order to fix all the possible bugs with each iteration, we are going to improve on the feedback we have been given. </w:t>
@@ -2547,11 +2707,13 @@
     <w:p>
       <w:pPr>
         <w:ind w:firstLine="0"/>
+        <w:jc w:val="both"/>
       </w:pPr>
     </w:p>
     <w:p>
       <w:pPr>
         <w:pStyle w:val="Heading1"/>
+        <w:jc w:val="both"/>
       </w:pPr>
       <w:bookmarkStart w:id="27" w:name="_Toc208821789"/>
       <w:bookmarkStart w:id="28" w:name="_Toc208906454"/>
@@ -2563,10 +2725,15 @@
       <w:bookmarkEnd w:id="28"/>
       <w:bookmarkEnd w:id="29"/>
     </w:p>
-    <w:p/>
+    <w:p>
+      <w:pPr>
+        <w:jc w:val="both"/>
+      </w:pPr>
+    </w:p>
     <w:p>
       <w:pPr>
         <w:pStyle w:val="Heading2"/>
+        <w:jc w:val="both"/>
       </w:pPr>
       <w:bookmarkStart w:id="30" w:name="_Toc208906455"/>
       <w:bookmarkStart w:id="31" w:name="_Toc26560950"/>
@@ -2578,20 +2745,102 @@
     </w:p>
     <w:p>
       <w:pPr>
-        <w:ind w:firstLine="0"/>
-      </w:pPr>
-      <w:r>
-        <w:t>OKR</w:t>
-      </w:r>
-    </w:p>
-    <w:p>
-      <w:pPr>
         <w:pStyle w:val="NoSpacing"/>
-      </w:pPr>
+        <w:jc w:val="both"/>
+      </w:pPr>
+      <w:r>
+        <w:t>The positions taken in the team are as follows:</w:t>
+      </w:r>
+    </w:p>
+    <w:p>
+      <w:pPr>
+        <w:pStyle w:val="NoSpacing"/>
+        <w:numPr>
+          <w:ilvl w:val="0"/>
+          <w:numId w:val="36"/>
+        </w:numPr>
+        <w:jc w:val="both"/>
+      </w:pPr>
+      <w:r>
+        <w:t xml:space="preserve">Software </w:t>
+      </w:r>
+      <w:r>
+        <w:t>A</w:t>
+      </w:r>
+      <w:r>
+        <w:t>rchitect</w:t>
+      </w:r>
+      <w:r>
+        <w:t xml:space="preserve"> – Michael Groenewegen van der Weijden</w:t>
+      </w:r>
+    </w:p>
+    <w:p>
+      <w:pPr>
+        <w:pStyle w:val="NoSpacing"/>
+        <w:numPr>
+          <w:ilvl w:val="0"/>
+          <w:numId w:val="36"/>
+        </w:numPr>
+        <w:jc w:val="both"/>
+      </w:pPr>
+      <w:r>
+        <w:t>Network Engineer – Kristiyan Strahilov</w:t>
+      </w:r>
+    </w:p>
+    <w:p>
+      <w:pPr>
+        <w:pStyle w:val="NoSpacing"/>
+        <w:numPr>
+          <w:ilvl w:val="0"/>
+          <w:numId w:val="36"/>
+        </w:numPr>
+        <w:jc w:val="both"/>
+      </w:pPr>
+      <w:r>
+        <w:t xml:space="preserve">Design and </w:t>
+      </w:r>
+      <w:r>
+        <w:t>I</w:t>
+      </w:r>
+      <w:r>
+        <w:t>nterface</w:t>
+      </w:r>
+      <w:r>
+        <w:t xml:space="preserve"> </w:t>
+      </w:r>
+      <w:r>
+        <w:t>D</w:t>
+      </w:r>
+      <w:r>
+        <w:t>eveloper – Aleksandar Todorov</w:t>
+      </w:r>
+    </w:p>
+    <w:p>
+      <w:pPr>
+        <w:pStyle w:val="NoSpacing"/>
+        <w:numPr>
+          <w:ilvl w:val="0"/>
+          <w:numId w:val="36"/>
+        </w:numPr>
+        <w:jc w:val="both"/>
+      </w:pPr>
+      <w:r>
+        <w:t xml:space="preserve">Database </w:t>
+      </w:r>
+      <w:r>
+        <w:t>A</w:t>
+      </w:r>
+      <w:r>
+        <w:t>dministrator</w:t>
+      </w:r>
+      <w:r>
+        <w:t xml:space="preserve"> – Michael Bahchevanov</w:t>
+      </w:r>
     </w:p>
     <w:p>
       <w:pPr>
         <w:pStyle w:val="Heading2"/>
+        <w:jc w:val="both"/>
         <w:rPr>
           <w:bCs/>
         </w:rPr>
@@ -2607,6 +2856,7 @@
     <w:p>
       <w:pPr>
         <w:pStyle w:val="NoSpacing"/>
+        <w:jc w:val="both"/>
       </w:pPr>
       <w:r>
         <w:t>We use the following services/hardware/equipment:</w:t>
@@ -2619,6 +2869,7 @@
           <w:ilvl w:val="0"/>
           <w:numId w:val="31"/>
         </w:numPr>
+        <w:jc w:val="both"/>
       </w:pPr>
       <w:r>
         <w:t>Laptop</w:t>
@@ -2631,6 +2882,7 @@
           <w:ilvl w:val="0"/>
           <w:numId w:val="31"/>
         </w:numPr>
+        <w:jc w:val="both"/>
       </w:pPr>
       <w:r>
         <w:t>Server</w:t>
@@ -2643,6 +2895,7 @@
           <w:ilvl w:val="0"/>
           <w:numId w:val="31"/>
         </w:numPr>
+        <w:jc w:val="both"/>
       </w:pPr>
       <w:r>
         <w:t>Visual Studio</w:t>
@@ -2655,6 +2908,7 @@
           <w:ilvl w:val="0"/>
           <w:numId w:val="31"/>
         </w:numPr>
+        <w:jc w:val="both"/>
       </w:pPr>
       <w:r>
         <w:t>MySQL</w:t>
@@ -2667,6 +2921,7 @@
           <w:ilvl w:val="0"/>
           <w:numId w:val="31"/>
         </w:numPr>
+        <w:jc w:val="both"/>
       </w:pPr>
       <w:r>
         <w:t>Hamachi</w:t>
@@ -2675,6 +2930,7 @@
     <w:p>
       <w:pPr>
         <w:pStyle w:val="Heading1"/>
+        <w:jc w:val="both"/>
       </w:pPr>
       <w:bookmarkStart w:id="34" w:name="_Toc208821790"/>
       <w:bookmarkStart w:id="35" w:name="_Toc208906459"/>
@@ -2689,28 +2945,35 @@
       <w:bookmarkEnd w:id="35"/>
       <w:bookmarkEnd w:id="36"/>
     </w:p>
-    <w:p/>
+    <w:p>
+      <w:pPr>
+        <w:jc w:val="both"/>
+      </w:pPr>
+    </w:p>
     <w:p>
       <w:pPr>
         <w:pStyle w:val="NoSpacing"/>
+        <w:jc w:val="both"/>
       </w:pPr>
     </w:p>
     <w:p>
       <w:pPr>
         <w:pStyle w:val="Heading2"/>
+        <w:jc w:val="both"/>
       </w:pPr>
       <w:bookmarkStart w:id="37" w:name="_Toc208906462"/>
-      <w:bookmarkStart w:id="38" w:name="_Toc208821793"/>
-      <w:bookmarkStart w:id="39" w:name="_Toc26560953"/>
+      <w:bookmarkStart w:id="38" w:name="_Toc26560953"/>
+      <w:bookmarkStart w:id="39" w:name="_Toc208821793"/>
       <w:r>
         <w:t>Communication Management</w:t>
       </w:r>
       <w:bookmarkEnd w:id="37"/>
-      <w:bookmarkEnd w:id="39"/>
+      <w:bookmarkEnd w:id="38"/>
     </w:p>
     <w:p>
       <w:pPr>
         <w:ind w:firstLine="0"/>
+        <w:jc w:val="both"/>
       </w:pPr>
       <w:r>
         <w:t>We are using a few ways to maintain the workflow of the application. These include software-based methods, namely:</w:t>
@@ -2723,8 +2986,10 @@
           <w:ilvl w:val="0"/>
           <w:numId w:val="32"/>
         </w:numPr>
-      </w:pPr>
-      <w:r>
+        <w:jc w:val="both"/>
+      </w:pPr>
+      <w:r>
+        <w:lastRenderedPageBreak/>
         <w:t>Discord</w:t>
       </w:r>
     </w:p>
@@ -2735,6 +3000,7 @@
           <w:ilvl w:val="0"/>
           <w:numId w:val="32"/>
         </w:numPr>
+        <w:jc w:val="both"/>
       </w:pPr>
       <w:r>
         <w:t>WhatsApp</w:t>
@@ -2747,29 +3013,22 @@
           <w:ilvl w:val="0"/>
           <w:numId w:val="32"/>
         </w:numPr>
-      </w:pPr>
-      <w:r>
-        <w:t xml:space="preserve">GIT (with the </w:t>
-      </w:r>
-      <w:proofErr w:type="spellStart"/>
-      <w:r>
-        <w:t>GitKraken</w:t>
-      </w:r>
-      <w:proofErr w:type="spellEnd"/>
-      <w:r>
-        <w:t xml:space="preserve"> GUI)</w:t>
-      </w:r>
-      <w:bookmarkEnd w:id="38"/>
+        <w:jc w:val="both"/>
+      </w:pPr>
+      <w:r>
+        <w:t>GIT (with the GitKraken GUI)</w:t>
+      </w:r>
+      <w:bookmarkEnd w:id="39"/>
     </w:p>
     <w:p>
       <w:pPr>
         <w:pStyle w:val="Heading2"/>
+        <w:jc w:val="both"/>
       </w:pPr>
       <w:bookmarkStart w:id="40" w:name="_Toc208821797"/>
       <w:bookmarkStart w:id="41" w:name="_Toc208906465"/>
       <w:bookmarkStart w:id="42" w:name="_Toc26560954"/>
       <w:r>
-        <w:lastRenderedPageBreak/>
         <w:t>Documentation</w:t>
       </w:r>
       <w:bookmarkEnd w:id="40"/>
@@ -2779,6 +3038,7 @@
     <w:p>
       <w:pPr>
         <w:ind w:firstLine="0"/>
+        <w:jc w:val="both"/>
       </w:pPr>
       <w:r>
         <w:t xml:space="preserve">Testing documentation </w:t>
@@ -2793,6 +3053,7 @@
     <w:p>
       <w:pPr>
         <w:pStyle w:val="Heading1"/>
+        <w:jc w:val="both"/>
       </w:pPr>
       <w:bookmarkStart w:id="43" w:name="_Toc208821799"/>
       <w:bookmarkStart w:id="44" w:name="_Toc208906467"/>
@@ -2807,6 +3068,7 @@
     <w:p>
       <w:pPr>
         <w:ind w:firstLine="0"/>
+        <w:jc w:val="both"/>
       </w:pPr>
       <w:r>
         <w:t>The project schedule follows these guidelines:</w:t>
@@ -2815,6 +3077,7 @@
     <w:p>
       <w:pPr>
         <w:ind w:firstLine="0"/>
+        <w:jc w:val="both"/>
       </w:pPr>
       <w:r>
         <w:t>Initial phase:</w:t>
@@ -2830,6 +3093,7 @@
           <w:ilvl w:val="0"/>
           <w:numId w:val="33"/>
         </w:numPr>
+        <w:jc w:val="both"/>
       </w:pPr>
       <w:r>
         <w:t xml:space="preserve">The </w:t>
@@ -2845,6 +3109,7 @@
           <w:ilvl w:val="0"/>
           <w:numId w:val="33"/>
         </w:numPr>
+        <w:jc w:val="both"/>
       </w:pPr>
       <w:r>
         <w:t>‘Dummy code’ and simple functionality for overviewing purposes</w:t>
@@ -2856,6 +3121,7 @@
     <w:p>
       <w:pPr>
         <w:ind w:firstLine="0"/>
+        <w:jc w:val="both"/>
       </w:pPr>
       <w:r>
         <w:t>Interim phase:</w:t>
@@ -2871,6 +3137,7 @@
           <w:ilvl w:val="0"/>
           <w:numId w:val="34"/>
         </w:numPr>
+        <w:jc w:val="both"/>
       </w:pPr>
       <w:r>
         <w:t>Implementation of database</w:t>
@@ -2886,6 +3153,7 @@
           <w:ilvl w:val="0"/>
           <w:numId w:val="34"/>
         </w:numPr>
+        <w:jc w:val="both"/>
       </w:pPr>
       <w:r>
         <w:t>Implementation of chat room</w:t>
@@ -2901,6 +3169,7 @@
           <w:ilvl w:val="0"/>
           <w:numId w:val="34"/>
         </w:numPr>
+        <w:jc w:val="both"/>
       </w:pPr>
       <w:r>
         <w:t>Interface improvement</w:t>
@@ -2913,6 +3182,7 @@
           <w:ilvl w:val="0"/>
           <w:numId w:val="34"/>
         </w:numPr>
+        <w:jc w:val="both"/>
       </w:pPr>
       <w:r>
         <w:t>Implementation of proper code</w:t>
@@ -2921,6 +3191,7 @@
     <w:p>
       <w:pPr>
         <w:ind w:firstLine="0"/>
+        <w:jc w:val="both"/>
       </w:pPr>
       <w:r>
         <w:t>Final phase:</w:t>
@@ -2936,6 +3207,7 @@
           <w:ilvl w:val="0"/>
           <w:numId w:val="35"/>
         </w:numPr>
+        <w:jc w:val="both"/>
       </w:pPr>
       <w:r>
         <w:t>Optimization of code</w:t>
@@ -2948,6 +3220,7 @@
           <w:ilvl w:val="0"/>
           <w:numId w:val="35"/>
         </w:numPr>
+        <w:jc w:val="both"/>
       </w:pPr>
       <w:r>
         <w:t>Final touches on interface</w:t>
@@ -2960,6 +3233,7 @@
           <w:ilvl w:val="0"/>
           <w:numId w:val="35"/>
         </w:numPr>
+        <w:jc w:val="both"/>
       </w:pPr>
       <w:r>
         <w:t>Preparations for final presentation</w:t>
@@ -2972,18 +3246,19 @@
           <w:ilvl w:val="0"/>
           <w:numId w:val="35"/>
         </w:numPr>
+        <w:jc w:val="both"/>
       </w:pPr>
       <w:r>
         <w:t>Final document ready</w:t>
       </w:r>
     </w:p>
     <w:sectPr>
-      <w:headerReference w:type="even" r:id="rId10"/>
-      <w:headerReference w:type="default" r:id="rId11"/>
-      <w:footerReference w:type="even" r:id="rId12"/>
-      <w:footerReference w:type="default" r:id="rId13"/>
-      <w:headerReference w:type="first" r:id="rId14"/>
-      <w:footerReference w:type="first" r:id="rId15"/>
+      <w:headerReference w:type="even" r:id="rId11"/>
+      <w:headerReference w:type="default" r:id="rId12"/>
+      <w:footerReference w:type="even" r:id="rId13"/>
+      <w:footerReference w:type="default" r:id="rId14"/>
+      <w:headerReference w:type="first" r:id="rId15"/>
+      <w:footerReference w:type="first" r:id="rId16"/>
       <w:pgSz w:w="12240" w:h="15840"/>
       <w:pgMar w:top="1440" w:right="1440" w:bottom="1440" w:left="1440" w:header="720" w:footer="720" w:gutter="0"/>
       <w:cols w:space="720"/>
@@ -3931,6 +4206,95 @@
     </w:lvl>
   </w:abstractNum>
   <w:abstractNum w:abstractNumId="8" w15:restartNumberingAfterBreak="0">
+    <w:nsid w:val="368D06F3"/>
+    <w:multiLevelType w:val="hybridMultilevel"/>
+    <w:tmpl w:val="620AB766"/>
+    <w:lvl w:ilvl="0" w:tplc="0409000F">
+      <w:start w:val="1"/>
+      <w:numFmt w:val="decimal"/>
+      <w:lvlText w:val="%1."/>
+      <w:lvlJc w:val="left"/>
+      <w:pPr>
+        <w:ind w:left="720" w:hanging="360"/>
+      </w:pPr>
+      <w:rPr>
+        <w:rFonts w:hint="default"/>
+      </w:rPr>
+    </w:lvl>
+    <w:lvl w:ilvl="1" w:tplc="04090019" w:tentative="1">
+      <w:start w:val="1"/>
+      <w:numFmt w:val="lowerLetter"/>
+      <w:lvlText w:val="%2."/>
+      <w:lvlJc w:val="left"/>
+      <w:pPr>
+        <w:ind w:left="1440" w:hanging="360"/>
+      </w:pPr>
+    </w:lvl>
+    <w:lvl w:ilvl="2" w:tplc="0409001B" w:tentative="1">
+      <w:start w:val="1"/>
+      <w:numFmt w:val="lowerRoman"/>
+      <w:lvlText w:val="%3."/>
+      <w:lvlJc w:val="right"/>
+      <w:pPr>
+        <w:ind w:left="2160" w:hanging="180"/>
+      </w:pPr>
+    </w:lvl>
+    <w:lvl w:ilvl="3" w:tplc="0409000F" w:tentative="1">
+      <w:start w:val="1"/>
+      <w:numFmt w:val="decimal"/>
+      <w:lvlText w:val="%4."/>
+      <w:lvlJc w:val="left"/>
+      <w:pPr>
+        <w:ind w:left="2880" w:hanging="360"/>
+      </w:pPr>
+    </w:lvl>
+    <w:lvl w:ilvl="4" w:tplc="04090019" w:tentative="1">
+      <w:start w:val="1"/>
+      <w:numFmt w:val="lowerLetter"/>
+      <w:lvlText w:val="%5."/>
+      <w:lvlJc w:val="left"/>
+      <w:pPr>
+        <w:ind w:left="3600" w:hanging="360"/>
+      </w:pPr>
+    </w:lvl>
+    <w:lvl w:ilvl="5" w:tplc="0409001B" w:tentative="1">
+      <w:start w:val="1"/>
+      <w:numFmt w:val="lowerRoman"/>
+      <w:lvlText w:val="%6."/>
+      <w:lvlJc w:val="right"/>
+      <w:pPr>
+        <w:ind w:left="4320" w:hanging="180"/>
+      </w:pPr>
+    </w:lvl>
+    <w:lvl w:ilvl="6" w:tplc="0409000F" w:tentative="1">
+      <w:start w:val="1"/>
+      <w:numFmt w:val="decimal"/>
+      <w:lvlText w:val="%7."/>
+      <w:lvlJc w:val="left"/>
+      <w:pPr>
+        <w:ind w:left="5040" w:hanging="360"/>
+      </w:pPr>
+    </w:lvl>
+    <w:lvl w:ilvl="7" w:tplc="04090019" w:tentative="1">
+      <w:start w:val="1"/>
+      <w:numFmt w:val="lowerLetter"/>
+      <w:lvlText w:val="%8."/>
+      <w:lvlJc w:val="left"/>
+      <w:pPr>
+        <w:ind w:left="5760" w:hanging="360"/>
+      </w:pPr>
+    </w:lvl>
+    <w:lvl w:ilvl="8" w:tplc="0409001B" w:tentative="1">
+      <w:start w:val="1"/>
+      <w:numFmt w:val="lowerRoman"/>
+      <w:lvlText w:val="%9."/>
+      <w:lvlJc w:val="right"/>
+      <w:pPr>
+        <w:ind w:left="6480" w:hanging="180"/>
+      </w:pPr>
+    </w:lvl>
+  </w:abstractNum>
+  <w:abstractNum w:abstractNumId="9" w15:restartNumberingAfterBreak="0">
     <w:nsid w:val="3A9B03F6"/>
     <w:multiLevelType w:val="hybridMultilevel"/>
     <w:tmpl w:val="2A5A10E2"/>
@@ -4043,7 +4407,7 @@
       </w:rPr>
     </w:lvl>
   </w:abstractNum>
-  <w:abstractNum w:abstractNumId="9" w15:restartNumberingAfterBreak="0">
+  <w:abstractNum w:abstractNumId="10" w15:restartNumberingAfterBreak="0">
     <w:nsid w:val="3D0C45B3"/>
     <w:multiLevelType w:val="multilevel"/>
     <w:tmpl w:val="0409001F"/>
@@ -4129,7 +4493,7 @@
       </w:pPr>
     </w:lvl>
   </w:abstractNum>
-  <w:abstractNum w:abstractNumId="10" w15:restartNumberingAfterBreak="0">
+  <w:abstractNum w:abstractNumId="11" w15:restartNumberingAfterBreak="0">
     <w:nsid w:val="3D8B4BB3"/>
     <w:multiLevelType w:val="hybridMultilevel"/>
     <w:tmpl w:val="CEE80FE4"/>
@@ -4242,7 +4606,7 @@
       </w:rPr>
     </w:lvl>
   </w:abstractNum>
-  <w:abstractNum w:abstractNumId="11" w15:restartNumberingAfterBreak="0">
+  <w:abstractNum w:abstractNumId="12" w15:restartNumberingAfterBreak="0">
     <w:nsid w:val="43294E91"/>
     <w:multiLevelType w:val="multilevel"/>
     <w:tmpl w:val="CC7AE2FE"/>
@@ -4355,7 +4719,7 @@
       </w:rPr>
     </w:lvl>
   </w:abstractNum>
-  <w:abstractNum w:abstractNumId="12" w15:restartNumberingAfterBreak="0">
+  <w:abstractNum w:abstractNumId="13" w15:restartNumberingAfterBreak="0">
     <w:nsid w:val="443B600C"/>
     <w:multiLevelType w:val="hybridMultilevel"/>
     <w:tmpl w:val="E15C2EC2"/>
@@ -4468,7 +4832,7 @@
       </w:rPr>
     </w:lvl>
   </w:abstractNum>
-  <w:abstractNum w:abstractNumId="13" w15:restartNumberingAfterBreak="0">
+  <w:abstractNum w:abstractNumId="14" w15:restartNumberingAfterBreak="0">
     <w:nsid w:val="45D421EC"/>
     <w:multiLevelType w:val="hybridMultilevel"/>
     <w:tmpl w:val="0792E228"/>
@@ -4581,7 +4945,7 @@
       </w:rPr>
     </w:lvl>
   </w:abstractNum>
-  <w:abstractNum w:abstractNumId="14" w15:restartNumberingAfterBreak="0">
+  <w:abstractNum w:abstractNumId="15" w15:restartNumberingAfterBreak="0">
     <w:nsid w:val="463231F8"/>
     <w:multiLevelType w:val="hybridMultilevel"/>
     <w:tmpl w:val="8432D358"/>
@@ -4694,7 +5058,7 @@
       </w:rPr>
     </w:lvl>
   </w:abstractNum>
-  <w:abstractNum w:abstractNumId="15" w15:restartNumberingAfterBreak="0">
+  <w:abstractNum w:abstractNumId="16" w15:restartNumberingAfterBreak="0">
     <w:nsid w:val="4772240F"/>
     <w:multiLevelType w:val="hybridMultilevel"/>
     <w:tmpl w:val="07360848"/>
@@ -4780,7 +5144,7 @@
       </w:pPr>
     </w:lvl>
   </w:abstractNum>
-  <w:abstractNum w:abstractNumId="16" w15:restartNumberingAfterBreak="0">
+  <w:abstractNum w:abstractNumId="17" w15:restartNumberingAfterBreak="0">
     <w:nsid w:val="48AF16F7"/>
     <w:multiLevelType w:val="hybridMultilevel"/>
     <w:tmpl w:val="5A2802E2"/>
@@ -4893,7 +5257,7 @@
       </w:rPr>
     </w:lvl>
   </w:abstractNum>
-  <w:abstractNum w:abstractNumId="17" w15:restartNumberingAfterBreak="0">
+  <w:abstractNum w:abstractNumId="18" w15:restartNumberingAfterBreak="0">
     <w:nsid w:val="4ADA581F"/>
     <w:multiLevelType w:val="hybridMultilevel"/>
     <w:tmpl w:val="B0E2639C"/>
@@ -5006,7 +5370,7 @@
       </w:rPr>
     </w:lvl>
   </w:abstractNum>
-  <w:abstractNum w:abstractNumId="18" w15:restartNumberingAfterBreak="0">
+  <w:abstractNum w:abstractNumId="19" w15:restartNumberingAfterBreak="0">
     <w:nsid w:val="50157078"/>
     <w:multiLevelType w:val="multilevel"/>
     <w:tmpl w:val="CC7AE2FE"/>
@@ -5119,7 +5483,7 @@
       </w:rPr>
     </w:lvl>
   </w:abstractNum>
-  <w:abstractNum w:abstractNumId="19" w15:restartNumberingAfterBreak="0">
+  <w:abstractNum w:abstractNumId="20" w15:restartNumberingAfterBreak="0">
     <w:nsid w:val="51AF702D"/>
     <w:multiLevelType w:val="hybridMultilevel"/>
     <w:tmpl w:val="7ED0874E"/>
@@ -5232,7 +5596,7 @@
       </w:rPr>
     </w:lvl>
   </w:abstractNum>
-  <w:abstractNum w:abstractNumId="20" w15:restartNumberingAfterBreak="0">
+  <w:abstractNum w:abstractNumId="21" w15:restartNumberingAfterBreak="0">
     <w:nsid w:val="5793780A"/>
     <w:multiLevelType w:val="hybridMultilevel"/>
     <w:tmpl w:val="D36428D4"/>
@@ -5345,7 +5709,7 @@
       </w:rPr>
     </w:lvl>
   </w:abstractNum>
-  <w:abstractNum w:abstractNumId="21" w15:restartNumberingAfterBreak="0">
+  <w:abstractNum w:abstractNumId="22" w15:restartNumberingAfterBreak="0">
     <w:nsid w:val="593C1B98"/>
     <w:multiLevelType w:val="hybridMultilevel"/>
     <w:tmpl w:val="C9B83E96"/>
@@ -5431,7 +5795,120 @@
       </w:pPr>
     </w:lvl>
   </w:abstractNum>
-  <w:abstractNum w:abstractNumId="22" w15:restartNumberingAfterBreak="0">
+  <w:abstractNum w:abstractNumId="23" w15:restartNumberingAfterBreak="0">
+    <w:nsid w:val="5BF045A6"/>
+    <w:multiLevelType w:val="hybridMultilevel"/>
+    <w:tmpl w:val="4508B2A8"/>
+    <w:lvl w:ilvl="0" w:tplc="04090001">
+      <w:start w:val="1"/>
+      <w:numFmt w:val="bullet"/>
+      <w:lvlText w:val=""/>
+      <w:lvlJc w:val="left"/>
+      <w:pPr>
+        <w:ind w:left="720" w:hanging="360"/>
+      </w:pPr>
+      <w:rPr>
+        <w:rFonts w:ascii="Symbol" w:hAnsi="Symbol" w:hint="default"/>
+      </w:rPr>
+    </w:lvl>
+    <w:lvl w:ilvl="1" w:tplc="04090003" w:tentative="1">
+      <w:start w:val="1"/>
+      <w:numFmt w:val="bullet"/>
+      <w:lvlText w:val="o"/>
+      <w:lvlJc w:val="left"/>
+      <w:pPr>
+        <w:ind w:left="1440" w:hanging="360"/>
+      </w:pPr>
+      <w:rPr>
+        <w:rFonts w:ascii="Courier New" w:hAnsi="Courier New" w:cs="Courier New" w:hint="default"/>
+      </w:rPr>
+    </w:lvl>
+    <w:lvl w:ilvl="2" w:tplc="04090005" w:tentative="1">
+      <w:start w:val="1"/>
+      <w:numFmt w:val="bullet"/>
+      <w:lvlText w:val=""/>
+      <w:lvlJc w:val="left"/>
+      <w:pPr>
+        <w:ind w:left="2160" w:hanging="360"/>
+      </w:pPr>
+      <w:rPr>
+        <w:rFonts w:ascii="Wingdings" w:hAnsi="Wingdings" w:hint="default"/>
+      </w:rPr>
+    </w:lvl>
+    <w:lvl w:ilvl="3" w:tplc="04090001" w:tentative="1">
+      <w:start w:val="1"/>
+      <w:numFmt w:val="bullet"/>
+      <w:lvlText w:val=""/>
+      <w:lvlJc w:val="left"/>
+      <w:pPr>
+        <w:ind w:left="2880" w:hanging="360"/>
+      </w:pPr>
+      <w:rPr>
+        <w:rFonts w:ascii="Symbol" w:hAnsi="Symbol" w:hint="default"/>
+      </w:rPr>
+    </w:lvl>
+    <w:lvl w:ilvl="4" w:tplc="04090003" w:tentative="1">
+      <w:start w:val="1"/>
+      <w:numFmt w:val="bullet"/>
+      <w:lvlText w:val="o"/>
+      <w:lvlJc w:val="left"/>
+      <w:pPr>
+        <w:ind w:left="3600" w:hanging="360"/>
+      </w:pPr>
+      <w:rPr>
+        <w:rFonts w:ascii="Courier New" w:hAnsi="Courier New" w:cs="Courier New" w:hint="default"/>
+      </w:rPr>
+    </w:lvl>
+    <w:lvl w:ilvl="5" w:tplc="04090005" w:tentative="1">
+      <w:start w:val="1"/>
+      <w:numFmt w:val="bullet"/>
+      <w:lvlText w:val=""/>
+      <w:lvlJc w:val="left"/>
+      <w:pPr>
+        <w:ind w:left="4320" w:hanging="360"/>
+      </w:pPr>
+      <w:rPr>
+        <w:rFonts w:ascii="Wingdings" w:hAnsi="Wingdings" w:hint="default"/>
+      </w:rPr>
+    </w:lvl>
+    <w:lvl w:ilvl="6" w:tplc="04090001" w:tentative="1">
+      <w:start w:val="1"/>
+      <w:numFmt w:val="bullet"/>
+      <w:lvlText w:val=""/>
+      <w:lvlJc w:val="left"/>
+      <w:pPr>
+        <w:ind w:left="5040" w:hanging="360"/>
+      </w:pPr>
+      <w:rPr>
+        <w:rFonts w:ascii="Symbol" w:hAnsi="Symbol" w:hint="default"/>
+      </w:rPr>
+    </w:lvl>
+    <w:lvl w:ilvl="7" w:tplc="04090003" w:tentative="1">
+      <w:start w:val="1"/>
+      <w:numFmt w:val="bullet"/>
+      <w:lvlText w:val="o"/>
+      <w:lvlJc w:val="left"/>
+      <w:pPr>
+        <w:ind w:left="5760" w:hanging="360"/>
+      </w:pPr>
+      <w:rPr>
+        <w:rFonts w:ascii="Courier New" w:hAnsi="Courier New" w:cs="Courier New" w:hint="default"/>
+      </w:rPr>
+    </w:lvl>
+    <w:lvl w:ilvl="8" w:tplc="04090005" w:tentative="1">
+      <w:start w:val="1"/>
+      <w:numFmt w:val="bullet"/>
+      <w:lvlText w:val=""/>
+      <w:lvlJc w:val="left"/>
+      <w:pPr>
+        <w:ind w:left="6480" w:hanging="360"/>
+      </w:pPr>
+      <w:rPr>
+        <w:rFonts w:ascii="Wingdings" w:hAnsi="Wingdings" w:hint="default"/>
+      </w:rPr>
+    </w:lvl>
+  </w:abstractNum>
+  <w:abstractNum w:abstractNumId="24" w15:restartNumberingAfterBreak="0">
     <w:nsid w:val="5F520555"/>
     <w:multiLevelType w:val="hybridMultilevel"/>
     <w:tmpl w:val="8376BDBC"/>
@@ -5544,7 +6021,7 @@
       </w:rPr>
     </w:lvl>
   </w:abstractNum>
-  <w:abstractNum w:abstractNumId="23" w15:restartNumberingAfterBreak="0">
+  <w:abstractNum w:abstractNumId="25" w15:restartNumberingAfterBreak="0">
     <w:nsid w:val="60347774"/>
     <w:multiLevelType w:val="hybridMultilevel"/>
     <w:tmpl w:val="D10EAB3A"/>
@@ -5657,7 +6134,7 @@
       </w:rPr>
     </w:lvl>
   </w:abstractNum>
-  <w:abstractNum w:abstractNumId="24" w15:restartNumberingAfterBreak="0">
+  <w:abstractNum w:abstractNumId="26" w15:restartNumberingAfterBreak="0">
     <w:nsid w:val="63493E9E"/>
     <w:multiLevelType w:val="hybridMultilevel"/>
     <w:tmpl w:val="DEA60034"/>
@@ -5770,7 +6247,7 @@
       </w:rPr>
     </w:lvl>
   </w:abstractNum>
-  <w:abstractNum w:abstractNumId="25" w15:restartNumberingAfterBreak="0">
+  <w:abstractNum w:abstractNumId="27" w15:restartNumberingAfterBreak="0">
     <w:nsid w:val="645F6BD4"/>
     <w:multiLevelType w:val="hybridMultilevel"/>
     <w:tmpl w:val="D2662A60"/>
@@ -5883,7 +6360,7 @@
       </w:rPr>
     </w:lvl>
   </w:abstractNum>
-  <w:abstractNum w:abstractNumId="26" w15:restartNumberingAfterBreak="0">
+  <w:abstractNum w:abstractNumId="28" w15:restartNumberingAfterBreak="0">
     <w:nsid w:val="67B00B37"/>
     <w:multiLevelType w:val="hybridMultilevel"/>
     <w:tmpl w:val="E9D88C3C"/>
@@ -5996,7 +6473,7 @@
       </w:rPr>
     </w:lvl>
   </w:abstractNum>
-  <w:abstractNum w:abstractNumId="27" w15:restartNumberingAfterBreak="0">
+  <w:abstractNum w:abstractNumId="29" w15:restartNumberingAfterBreak="0">
     <w:nsid w:val="6BE34475"/>
     <w:multiLevelType w:val="hybridMultilevel"/>
     <w:tmpl w:val="F1FC000A"/>
@@ -6109,7 +6586,7 @@
       </w:rPr>
     </w:lvl>
   </w:abstractNum>
-  <w:abstractNum w:abstractNumId="28" w15:restartNumberingAfterBreak="0">
+  <w:abstractNum w:abstractNumId="30" w15:restartNumberingAfterBreak="0">
     <w:nsid w:val="6D175AB8"/>
     <w:multiLevelType w:val="hybridMultilevel"/>
     <w:tmpl w:val="2A9CF9D2"/>
@@ -6222,7 +6699,7 @@
       </w:rPr>
     </w:lvl>
   </w:abstractNum>
-  <w:abstractNum w:abstractNumId="29" w15:restartNumberingAfterBreak="0">
+  <w:abstractNum w:abstractNumId="31" w15:restartNumberingAfterBreak="0">
     <w:nsid w:val="73C069D1"/>
     <w:multiLevelType w:val="hybridMultilevel"/>
     <w:tmpl w:val="6414D42A"/>
@@ -6335,7 +6812,7 @@
       </w:rPr>
     </w:lvl>
   </w:abstractNum>
-  <w:abstractNum w:abstractNumId="30" w15:restartNumberingAfterBreak="0">
+  <w:abstractNum w:abstractNumId="32" w15:restartNumberingAfterBreak="0">
     <w:nsid w:val="74813B20"/>
     <w:multiLevelType w:val="hybridMultilevel"/>
     <w:tmpl w:val="F34E7696"/>
@@ -6448,7 +6925,7 @@
       </w:rPr>
     </w:lvl>
   </w:abstractNum>
-  <w:abstractNum w:abstractNumId="31" w15:restartNumberingAfterBreak="0">
+  <w:abstractNum w:abstractNumId="33" w15:restartNumberingAfterBreak="0">
     <w:nsid w:val="7559377A"/>
     <w:multiLevelType w:val="hybridMultilevel"/>
     <w:tmpl w:val="EFD69268"/>
@@ -6561,7 +7038,7 @@
       </w:rPr>
     </w:lvl>
   </w:abstractNum>
-  <w:abstractNum w:abstractNumId="32" w15:restartNumberingAfterBreak="0">
+  <w:abstractNum w:abstractNumId="34" w15:restartNumberingAfterBreak="0">
     <w:nsid w:val="78C32824"/>
     <w:multiLevelType w:val="multilevel"/>
     <w:tmpl w:val="0409001F"/>
@@ -6647,7 +7124,7 @@
       </w:pPr>
     </w:lvl>
   </w:abstractNum>
-  <w:abstractNum w:abstractNumId="33" w15:restartNumberingAfterBreak="0">
+  <w:abstractNum w:abstractNumId="35" w15:restartNumberingAfterBreak="0">
     <w:nsid w:val="79B977E3"/>
     <w:multiLevelType w:val="multilevel"/>
     <w:tmpl w:val="252EE2D0"/>
@@ -6764,7 +7241,7 @@
       </w:pPr>
     </w:lvl>
   </w:abstractNum>
-  <w:abstractNum w:abstractNumId="34" w15:restartNumberingAfterBreak="0">
+  <w:abstractNum w:abstractNumId="36" w15:restartNumberingAfterBreak="0">
     <w:nsid w:val="7C1C1B5D"/>
     <w:multiLevelType w:val="hybridMultilevel"/>
     <w:tmpl w:val="0356581C"/>
@@ -6881,106 +7358,112 @@
     <w:abstractNumId w:val="2"/>
   </w:num>
   <w:num w:numId="2">
-    <w:abstractNumId w:val="21"/>
+    <w:abstractNumId w:val="22"/>
   </w:num>
   <w:num w:numId="3">
     <w:abstractNumId w:val="4"/>
   </w:num>
   <w:num w:numId="4">
-    <w:abstractNumId w:val="32"/>
+    <w:abstractNumId w:val="34"/>
   </w:num>
   <w:num w:numId="5">
-    <w:abstractNumId w:val="18"/>
+    <w:abstractNumId w:val="19"/>
   </w:num>
   <w:num w:numId="6">
-    <w:abstractNumId w:val="11"/>
+    <w:abstractNumId w:val="12"/>
   </w:num>
   <w:num w:numId="7">
-    <w:abstractNumId w:val="15"/>
+    <w:abstractNumId w:val="16"/>
   </w:num>
   <w:num w:numId="8">
     <w:abstractNumId w:val="6"/>
   </w:num>
   <w:num w:numId="9">
-    <w:abstractNumId w:val="23"/>
+    <w:abstractNumId w:val="25"/>
   </w:num>
   <w:num w:numId="10">
-    <w:abstractNumId w:val="17"/>
+    <w:abstractNumId w:val="18"/>
   </w:num>
   <w:num w:numId="11">
-    <w:abstractNumId w:val="8"/>
+    <w:abstractNumId w:val="9"/>
   </w:num>
   <w:num w:numId="12">
-    <w:abstractNumId w:val="29"/>
+    <w:abstractNumId w:val="31"/>
   </w:num>
   <w:num w:numId="13">
-    <w:abstractNumId w:val="13"/>
+    <w:abstractNumId w:val="14"/>
   </w:num>
   <w:num w:numId="14">
-    <w:abstractNumId w:val="25"/>
+    <w:abstractNumId w:val="27"/>
   </w:num>
   <w:num w:numId="15">
     <w:abstractNumId w:val="1"/>
   </w:num>
   <w:num w:numId="16">
-    <w:abstractNumId w:val="9"/>
+    <w:abstractNumId w:val="10"/>
   </w:num>
   <w:num w:numId="17">
-    <w:abstractNumId w:val="20"/>
+    <w:abstractNumId w:val="21"/>
   </w:num>
   <w:num w:numId="18">
-    <w:abstractNumId w:val="28"/>
+    <w:abstractNumId w:val="30"/>
   </w:num>
   <w:num w:numId="19">
-    <w:abstractNumId w:val="16"/>
+    <w:abstractNumId w:val="17"/>
   </w:num>
   <w:num w:numId="20">
-    <w:abstractNumId w:val="27"/>
+    <w:abstractNumId w:val="29"/>
   </w:num>
   <w:num w:numId="21">
-    <w:abstractNumId w:val="24"/>
+    <w:abstractNumId w:val="26"/>
   </w:num>
   <w:num w:numId="22">
-    <w:abstractNumId w:val="10"/>
+    <w:abstractNumId w:val="11"/>
   </w:num>
   <w:num w:numId="23">
     <w:abstractNumId w:val="0"/>
   </w:num>
   <w:num w:numId="24">
-    <w:abstractNumId w:val="26"/>
+    <w:abstractNumId w:val="28"/>
   </w:num>
   <w:num w:numId="25">
-    <w:abstractNumId w:val="12"/>
+    <w:abstractNumId w:val="13"/>
   </w:num>
   <w:num w:numId="26">
     <w:abstractNumId w:val="3"/>
   </w:num>
   <w:num w:numId="27">
-    <w:abstractNumId w:val="33"/>
+    <w:abstractNumId w:val="35"/>
   </w:num>
   <w:num w:numId="28">
-    <w:abstractNumId w:val="30"/>
+    <w:abstractNumId w:val="32"/>
   </w:num>
   <w:num w:numId="29">
-    <w:abstractNumId w:val="14"/>
+    <w:abstractNumId w:val="15"/>
   </w:num>
   <w:num w:numId="30">
     <w:abstractNumId w:val="5"/>
   </w:num>
   <w:num w:numId="31">
-    <w:abstractNumId w:val="22"/>
+    <w:abstractNumId w:val="24"/>
   </w:num>
   <w:num w:numId="32">
-    <w:abstractNumId w:val="34"/>
+    <w:abstractNumId w:val="36"/>
   </w:num>
   <w:num w:numId="33">
-    <w:abstractNumId w:val="19"/>
+    <w:abstractNumId w:val="20"/>
   </w:num>
   <w:num w:numId="34">
     <w:abstractNumId w:val="7"/>
   </w:num>
   <w:num w:numId="35">
-    <w:abstractNumId w:val="31"/>
+    <w:abstractNumId w:val="33"/>
+  </w:num>
+  <w:num w:numId="36">
+    <w:abstractNumId w:val="23"/>
+  </w:num>
+  <w:num w:numId="37">
+    <w:abstractNumId w:val="8"/>
   </w:num>
 </w:numbering>
 </file>
@@ -8514,7 +8997,7 @@
 </file>
 
 <file path=customXml/itemProps1.xml><?xml version="1.0" encoding="utf-8"?>
-<ds:datastoreItem xmlns:ds="http://schemas.openxmlformats.org/officeDocument/2006/customXml" ds:itemID="{81677CC3-1B02-41A7-8D95-A9FBC5DC4CF0}">
+<ds:datastoreItem xmlns:ds="http://schemas.openxmlformats.org/officeDocument/2006/customXml" ds:itemID="{821E1EBA-B73F-4AE0-8912-F5338328F64F}">
   <ds:schemaRefs>
     <ds:schemaRef ds:uri="http://schemas.openxmlformats.org/officeDocument/2006/bibliography"/>
   </ds:schemaRefs>

</xml_diff>

<commit_message>
TaskBerry Project Plan /additional info/
</commit_message>
<xml_diff>
--- a/TaskBerry_ProjectPlan_v1.docx
+++ b/TaskBerry_ProjectPlan_v1.docx
@@ -54,7 +54,76 @@
                 <w:szCs w:val="80"/>
               </w:rPr>
             </w:pPr>
-            <w:proofErr w:type="spellStart"/>
+            <w:r>
+              <w:rPr>
+                <w:rFonts w:ascii="Cambria" w:hAnsi="Cambria"/>
+                <w:noProof/>
+                <w:sz w:val="80"/>
+                <w:szCs w:val="80"/>
+              </w:rPr>
+              <w:drawing>
+                <wp:anchor distT="0" distB="0" distL="114300" distR="114300" simplePos="0" relativeHeight="251658240" behindDoc="1" locked="0" layoutInCell="1" allowOverlap="1" wp14:anchorId="53C7129E" wp14:editId="07F058DF">
+                  <wp:simplePos x="0" y="0"/>
+                  <wp:positionH relativeFrom="column">
+                    <wp:posOffset>-68580</wp:posOffset>
+                  </wp:positionH>
+                  <wp:positionV relativeFrom="paragraph">
+                    <wp:posOffset>7620</wp:posOffset>
+                  </wp:positionV>
+                  <wp:extent cx="5943600" cy="2232660"/>
+                  <wp:effectExtent l="0" t="0" r="0" b="0"/>
+                  <wp:wrapTopAndBottom/>
+                  <wp:docPr id="4" name="Picture 4"/>
+                  <wp:cNvGraphicFramePr>
+                    <a:graphicFrameLocks xmlns:a="http://schemas.openxmlformats.org/drawingml/2006/main" noChangeAspect="1"/>
+                  </wp:cNvGraphicFramePr>
+                  <a:graphic xmlns:a="http://schemas.openxmlformats.org/drawingml/2006/main">
+                    <a:graphicData uri="http://schemas.openxmlformats.org/drawingml/2006/picture">
+                      <pic:pic xmlns:pic="http://schemas.openxmlformats.org/drawingml/2006/picture">
+                        <pic:nvPicPr>
+                          <pic:cNvPr id="0" name="Picture 2"/>
+                          <pic:cNvPicPr>
+                            <a:picLocks noChangeAspect="1" noChangeArrowheads="1"/>
+                          </pic:cNvPicPr>
+                        </pic:nvPicPr>
+                        <pic:blipFill>
+                          <a:blip r:embed="rId8" cstate="print">
+                            <a:extLst>
+                              <a:ext uri="{28A0092B-C50C-407E-A947-70E740481C1C}">
+                                <a14:useLocalDpi xmlns:a14="http://schemas.microsoft.com/office/drawing/2010/main" val="0"/>
+                              </a:ext>
+                            </a:extLst>
+                          </a:blip>
+                          <a:srcRect/>
+                          <a:stretch>
+                            <a:fillRect/>
+                          </a:stretch>
+                        </pic:blipFill>
+                        <pic:spPr bwMode="auto">
+                          <a:xfrm>
+                            <a:off x="0" y="0"/>
+                            <a:ext cx="5943600" cy="2232660"/>
+                          </a:xfrm>
+                          <a:prstGeom prst="rect">
+                            <a:avLst/>
+                          </a:prstGeom>
+                          <a:noFill/>
+                          <a:ln>
+                            <a:noFill/>
+                          </a:ln>
+                        </pic:spPr>
+                      </pic:pic>
+                    </a:graphicData>
+                  </a:graphic>
+                  <wp14:sizeRelH relativeFrom="margin">
+                    <wp14:pctWidth>0</wp14:pctWidth>
+                  </wp14:sizeRelH>
+                  <wp14:sizeRelV relativeFrom="margin">
+                    <wp14:pctHeight>0</wp14:pctHeight>
+                  </wp14:sizeRelV>
+                </wp:anchor>
+              </w:drawing>
+            </w:r>
             <w:r>
               <w:rPr>
                 <w:rFonts w:ascii="Cambria" w:hAnsi="Cambria"/>
@@ -63,7 +132,6 @@
               </w:rPr>
               <w:t>TaskBerry</w:t>
             </w:r>
-            <w:proofErr w:type="spellEnd"/>
           </w:p>
         </w:tc>
       </w:tr>
@@ -207,6 +275,14 @@
     </w:p>
     <w:sdt>
       <w:sdtPr>
+        <w:rPr>
+          <w:rFonts w:ascii="Calibri" w:hAnsi="Calibri"/>
+          <w:b w:val="0"/>
+          <w:bCs w:val="0"/>
+          <w:color w:val="auto"/>
+          <w:sz w:val="22"/>
+          <w:szCs w:val="22"/>
+        </w:rPr>
         <w:id w:val="85200715"/>
         <w:docPartObj>
           <w:docPartGallery w:val="Table of Contents"/>
@@ -215,11 +291,7 @@
       </w:sdtPr>
       <w:sdtEndPr>
         <w:rPr>
-          <w:rFonts w:ascii="Calibri" w:hAnsi="Calibri"/>
           <w:noProof/>
-          <w:color w:val="auto"/>
-          <w:sz w:val="22"/>
-          <w:szCs w:val="22"/>
         </w:rPr>
       </w:sdtEndPr>
       <w:sdtContent>
@@ -1554,6 +1626,7 @@
     <w:p>
       <w:pPr>
         <w:pStyle w:val="Heading1"/>
+        <w:jc w:val="both"/>
       </w:pPr>
       <w:bookmarkStart w:id="0" w:name="_Toc208821777"/>
       <w:bookmarkStart w:id="1" w:name="_Toc208906444"/>
@@ -1569,6 +1642,7 @@
     <w:p>
       <w:pPr>
         <w:pStyle w:val="NoSpacing"/>
+        <w:jc w:val="both"/>
       </w:pPr>
       <w:r>
         <w:t>The aim of our company is to create a smart scheduler for realizing and helping fellow students maintain a more organized and clean-living environment. In order to aid the tenants with our service, we have come up with a simple but effective approach.</w:t>
@@ -1577,6 +1651,7 @@
     <w:p>
       <w:pPr>
         <w:pStyle w:val="NoSpacing"/>
+        <w:jc w:val="both"/>
       </w:pPr>
     </w:p>
     <w:p>
@@ -1586,6 +1661,7 @@
           <w:ilvl w:val="0"/>
           <w:numId w:val="10"/>
         </w:numPr>
+        <w:jc w:val="both"/>
       </w:pPr>
       <w:r>
         <w:t>Task distribut</w:t>
@@ -1604,6 +1680,7 @@
           <w:ilvl w:val="0"/>
           <w:numId w:val="10"/>
         </w:numPr>
+        <w:jc w:val="both"/>
       </w:pPr>
       <w:r>
         <w:t>2 application – tenant and landlord</w:t>
@@ -1616,6 +1693,7 @@
           <w:ilvl w:val="0"/>
           <w:numId w:val="10"/>
         </w:numPr>
+        <w:jc w:val="both"/>
       </w:pPr>
       <w:r>
         <w:t>Announcement panel</w:t>
@@ -1628,6 +1706,7 @@
           <w:ilvl w:val="0"/>
           <w:numId w:val="10"/>
         </w:numPr>
+        <w:jc w:val="both"/>
       </w:pPr>
       <w:r>
         <w:t>Chat room</w:t>
@@ -1640,6 +1719,7 @@
           <w:ilvl w:val="0"/>
           <w:numId w:val="10"/>
         </w:numPr>
+        <w:jc w:val="both"/>
       </w:pPr>
       <w:r>
         <w:t>Pointing system</w:t>
@@ -1652,6 +1732,7 @@
           <w:ilvl w:val="0"/>
           <w:numId w:val="10"/>
         </w:numPr>
+        <w:jc w:val="both"/>
       </w:pPr>
       <w:r>
         <w:t>Complaint emails</w:t>
@@ -1664,6 +1745,7 @@
           <w:ilvl w:val="0"/>
           <w:numId w:val="10"/>
         </w:numPr>
+        <w:jc w:val="both"/>
       </w:pPr>
       <w:r>
         <w:t>Database</w:t>
@@ -1672,12 +1754,14 @@
     <w:p>
       <w:pPr>
         <w:pStyle w:val="NoSpacing"/>
+        <w:jc w:val="both"/>
       </w:pPr>
       <w:bookmarkStart w:id="3" w:name="_Toc208821778"/>
     </w:p>
     <w:p>
       <w:pPr>
         <w:pStyle w:val="NoSpacing"/>
+        <w:jc w:val="both"/>
         <w:rPr>
           <w:b/>
         </w:rPr>
@@ -1693,17 +1777,26 @@
     <w:p>
       <w:pPr>
         <w:ind w:firstLine="0"/>
+        <w:jc w:val="both"/>
       </w:pPr>
       <w:r>
         <w:t>We are creating this application because of the need of organizing the chaos that exists in the usual student house, as well as the lack of communication and inability to interfere from the side of the landlord.</w:t>
+      </w:r>
+      <w:r>
+        <w:t xml:space="preserve"> The stakeholders in the project are the landlord and Student Housing BV.</w:t>
       </w:r>
       <w:bookmarkStart w:id="4" w:name="_GoBack"/>
       <w:bookmarkEnd w:id="4"/>
     </w:p>
-    <w:p/>
+    <w:p>
+      <w:pPr>
+        <w:jc w:val="both"/>
+      </w:pPr>
+    </w:p>
     <w:p>
       <w:pPr>
         <w:pStyle w:val="NoSpacing"/>
+        <w:jc w:val="both"/>
         <w:rPr>
           <w:b/>
         </w:rPr>
@@ -1718,6 +1811,7 @@
     <w:p>
       <w:pPr>
         <w:pStyle w:val="NoSpacing"/>
+        <w:jc w:val="both"/>
       </w:pPr>
       <w:r>
         <w:t>The challenges may include the following:</w:t>
@@ -1730,6 +1824,7 @@
           <w:ilvl w:val="0"/>
           <w:numId w:val="30"/>
         </w:numPr>
+        <w:jc w:val="both"/>
       </w:pPr>
       <w:r>
         <w:t>Lack of knowledge</w:t>
@@ -1742,6 +1837,7 @@
           <w:ilvl w:val="0"/>
           <w:numId w:val="30"/>
         </w:numPr>
+        <w:jc w:val="both"/>
       </w:pPr>
       <w:r>
         <w:t>Components not delivered on time from some parties</w:t>
@@ -1754,6 +1850,7 @@
           <w:ilvl w:val="0"/>
           <w:numId w:val="30"/>
         </w:numPr>
+        <w:jc w:val="both"/>
       </w:pPr>
       <w:r>
         <w:t>Time management and efficiency of work</w:t>
@@ -1762,11 +1859,13 @@
     <w:p>
       <w:pPr>
         <w:pStyle w:val="NoSpacing"/>
+        <w:jc w:val="both"/>
       </w:pPr>
     </w:p>
     <w:p>
       <w:pPr>
         <w:pStyle w:val="NoSpacing"/>
+        <w:jc w:val="both"/>
         <w:rPr>
           <w:b/>
         </w:rPr>
@@ -1781,6 +1880,7 @@
     <w:p>
       <w:pPr>
         <w:pStyle w:val="NoSpacing"/>
+        <w:jc w:val="both"/>
       </w:pPr>
       <w:r>
         <w:t>By implementing the project, we will be able to achieve the following things:</w:t>
@@ -1789,6 +1889,7 @@
     <w:p>
       <w:pPr>
         <w:pStyle w:val="NoSpacing"/>
+        <w:jc w:val="both"/>
       </w:pPr>
     </w:p>
     <w:p>
@@ -1798,6 +1899,7 @@
           <w:ilvl w:val="0"/>
           <w:numId w:val="20"/>
         </w:numPr>
+        <w:jc w:val="both"/>
       </w:pPr>
       <w:r>
         <w:t>Ease of communication between parties</w:t>
@@ -1810,6 +1912,7 @@
           <w:ilvl w:val="0"/>
           <w:numId w:val="20"/>
         </w:numPr>
+        <w:jc w:val="both"/>
       </w:pPr>
       <w:r>
         <w:t>More motivating environment</w:t>
@@ -1822,6 +1925,7 @@
           <w:ilvl w:val="0"/>
           <w:numId w:val="20"/>
         </w:numPr>
+        <w:jc w:val="both"/>
       </w:pPr>
       <w:r>
         <w:t>Suffice the expected workload</w:t>
@@ -1834,6 +1938,7 @@
           <w:ilvl w:val="0"/>
           <w:numId w:val="20"/>
         </w:numPr>
+        <w:jc w:val="both"/>
       </w:pPr>
       <w:r>
         <w:t>External control over the property</w:t>
@@ -1841,6 +1946,7 @@
     </w:p>
     <w:p>
       <w:pPr>
+        <w:jc w:val="both"/>
         <w:rPr>
           <w:b/>
         </w:rPr>
@@ -1849,6 +1955,7 @@
     <w:p>
       <w:pPr>
         <w:pStyle w:val="Heading2"/>
+        <w:jc w:val="both"/>
       </w:pPr>
       <w:bookmarkStart w:id="5" w:name="_Toc208821779"/>
       <w:bookmarkStart w:id="6" w:name="_Toc208906445"/>
@@ -1863,6 +1970,7 @@
     <w:p>
       <w:pPr>
         <w:pStyle w:val="NoSpacing"/>
+        <w:jc w:val="both"/>
       </w:pPr>
       <w:r>
         <w:t xml:space="preserve">This section should specifically list project objectives.   </w:t>
@@ -1874,7 +1982,11 @@
         <w:t>For example:</w:t>
       </w:r>
     </w:p>
-    <w:p/>
+    <w:p>
+      <w:pPr>
+        <w:jc w:val="both"/>
+      </w:pPr>
+    </w:p>
     <w:p>
       <w:pPr>
         <w:pStyle w:val="NoSpacing"/>
@@ -1882,6 +1994,7 @@
           <w:ilvl w:val="0"/>
           <w:numId w:val="14"/>
         </w:numPr>
+        <w:jc w:val="both"/>
       </w:pPr>
       <w:r>
         <w:t xml:space="preserve">Complete application implementation by the end </w:t>
@@ -1897,6 +2010,7 @@
           <w:ilvl w:val="0"/>
           <w:numId w:val="14"/>
         </w:numPr>
+        <w:jc w:val="both"/>
       </w:pPr>
       <w:r>
         <w:t xml:space="preserve">Provide a </w:t>
@@ -1912,6 +2026,7 @@
           <w:ilvl w:val="0"/>
           <w:numId w:val="14"/>
         </w:numPr>
+        <w:jc w:val="both"/>
       </w:pPr>
       <w:r>
         <w:t xml:space="preserve">Provide a </w:t>
@@ -1927,6 +2042,7 @@
           <w:ilvl w:val="0"/>
           <w:numId w:val="14"/>
         </w:numPr>
+        <w:jc w:val="both"/>
       </w:pPr>
       <w:r>
         <w:t>Provide motivation for the users</w:t>
@@ -1939,6 +2055,7 @@
           <w:ilvl w:val="0"/>
           <w:numId w:val="14"/>
         </w:numPr>
+        <w:jc w:val="both"/>
       </w:pPr>
       <w:r>
         <w:t>Implementation of a database</w:t>
@@ -1951,6 +2068,7 @@
           <w:ilvl w:val="0"/>
           <w:numId w:val="14"/>
         </w:numPr>
+        <w:jc w:val="both"/>
       </w:pPr>
       <w:r>
         <w:t>Implementation of a seamless connection between 5 users</w:t>
@@ -1963,15 +2081,21 @@
           <w:ilvl w:val="0"/>
           <w:numId w:val="14"/>
         </w:numPr>
+        <w:jc w:val="both"/>
       </w:pPr>
       <w:r>
         <w:t>Simple and interactive user interface</w:t>
       </w:r>
     </w:p>
-    <w:p/>
+    <w:p>
+      <w:pPr>
+        <w:jc w:val="both"/>
+      </w:pPr>
+    </w:p>
     <w:p>
       <w:pPr>
         <w:pStyle w:val="Heading2"/>
+        <w:jc w:val="both"/>
       </w:pPr>
       <w:bookmarkStart w:id="8" w:name="_Toc208821780"/>
       <w:bookmarkStart w:id="9" w:name="_Toc208906446"/>
@@ -1987,6 +2111,7 @@
     <w:p>
       <w:pPr>
         <w:ind w:firstLine="0"/>
+        <w:jc w:val="both"/>
       </w:pPr>
       <w:r>
         <w:t>The primary constraint we are going to encounter, is the limit in time. Also, we can face sudden health problems or unexpected events regarding the team members.</w:t>
@@ -1995,11 +2120,13 @@
     <w:p>
       <w:pPr>
         <w:ind w:firstLine="0"/>
+        <w:jc w:val="both"/>
       </w:pPr>
     </w:p>
     <w:p>
       <w:pPr>
         <w:pStyle w:val="Heading2"/>
+        <w:jc w:val="both"/>
       </w:pPr>
       <w:bookmarkStart w:id="11" w:name="_Toc208906447"/>
       <w:bookmarkStart w:id="12" w:name="_Toc26560944"/>
@@ -2012,6 +2139,7 @@
     <w:p>
       <w:pPr>
         <w:ind w:firstLine="0"/>
+        <w:jc w:val="both"/>
       </w:pPr>
       <w:r>
         <w:t>The main project risk is not meeting the requirements in the timeframe.</w:t>
@@ -2020,6 +2148,7 @@
     <w:p>
       <w:pPr>
         <w:pStyle w:val="NoSpacing"/>
+        <w:jc w:val="both"/>
         <w:rPr>
           <w:lang w:bidi="ar-SA"/>
         </w:rPr>
@@ -2028,6 +2157,7 @@
     <w:p>
       <w:pPr>
         <w:ind w:firstLine="0"/>
+        <w:jc w:val="both"/>
         <w:rPr>
           <w:b/>
         </w:rPr>
@@ -2042,6 +2172,7 @@
     <w:p>
       <w:pPr>
         <w:ind w:firstLine="0"/>
+        <w:jc w:val="both"/>
       </w:pPr>
       <w:r>
         <w:t>The chances of this happening are moderately low. As we are a motivated and dedicated team, we strive for the best results, which we are reaping until this point.</w:t>
@@ -2050,6 +2181,7 @@
     <w:p>
       <w:pPr>
         <w:ind w:firstLine="0"/>
+        <w:jc w:val="both"/>
         <w:rPr>
           <w:b/>
         </w:rPr>
@@ -2058,6 +2190,7 @@
     <w:p>
       <w:pPr>
         <w:ind w:firstLine="0"/>
+        <w:jc w:val="both"/>
         <w:rPr>
           <w:b/>
         </w:rPr>
@@ -2072,6 +2205,7 @@
     <w:p>
       <w:pPr>
         <w:ind w:firstLine="0"/>
+        <w:jc w:val="both"/>
         <w:rPr>
           <w:rFonts w:cs="Arial"/>
           <w:color w:val="111111"/>
@@ -2095,11 +2229,13 @@
     <w:p>
       <w:pPr>
         <w:ind w:firstLine="0"/>
+        <w:jc w:val="both"/>
       </w:pPr>
     </w:p>
     <w:p>
       <w:pPr>
         <w:pStyle w:val="NoSpacing"/>
+        <w:jc w:val="both"/>
         <w:rPr>
           <w:b/>
         </w:rPr>
@@ -2114,6 +2250,7 @@
     <w:p>
       <w:pPr>
         <w:pStyle w:val="NoSpacing"/>
+        <w:jc w:val="both"/>
         <w:rPr>
           <w:rFonts w:cs="Arial"/>
           <w:color w:val="111111"/>
@@ -2151,11 +2288,13 @@
     <w:p>
       <w:pPr>
         <w:ind w:firstLine="0"/>
+        <w:jc w:val="both"/>
       </w:pPr>
     </w:p>
     <w:p>
       <w:pPr>
         <w:ind w:firstLine="0"/>
+        <w:jc w:val="both"/>
         <w:rPr>
           <w:b/>
         </w:rPr>
@@ -2170,6 +2309,7 @@
     <w:p>
       <w:pPr>
         <w:ind w:firstLine="0"/>
+        <w:jc w:val="both"/>
       </w:pPr>
       <w:r>
         <w:t>Our contingency plan is to create a simple more lightweight version which has only the basic functionality (a single application with a central screen for everyone to use).</w:t>
@@ -2178,6 +2318,7 @@
     <w:p>
       <w:pPr>
         <w:pStyle w:val="Heading1"/>
+        <w:jc w:val="both"/>
       </w:pPr>
       <w:bookmarkStart w:id="13" w:name="_Toc208821781"/>
       <w:bookmarkStart w:id="14" w:name="_Toc208906448"/>
@@ -2192,6 +2333,7 @@
     <w:p>
       <w:pPr>
         <w:ind w:firstLine="0"/>
+        <w:jc w:val="both"/>
       </w:pPr>
       <w:r>
         <w:t>We are going to develop 2 applications – 1 for the landlord and 1 for the tenants. This application is going to allow smooth communication between the tenants via a chat room. We are also going to develop a job/chore distributing system</w:t>
@@ -2208,11 +2350,13 @@
         <w:pStyle w:val="ListParagraph"/>
         <w:spacing w:after="60"/>
         <w:ind w:left="0" w:firstLine="0"/>
+        <w:jc w:val="both"/>
       </w:pPr>
     </w:p>
     <w:p>
       <w:pPr>
         <w:pStyle w:val="Heading2"/>
+        <w:jc w:val="both"/>
       </w:pPr>
       <w:bookmarkStart w:id="16" w:name="_Toc208821783"/>
       <w:bookmarkStart w:id="17" w:name="_Toc208906450"/>
@@ -2227,6 +2371,7 @@
     <w:p>
       <w:pPr>
         <w:ind w:firstLine="0"/>
+        <w:jc w:val="both"/>
         <w:rPr>
           <w:noProof/>
         </w:rPr>
@@ -2254,6 +2399,7 @@
     <w:p>
       <w:pPr>
         <w:ind w:firstLine="0"/>
+        <w:jc w:val="both"/>
         <w:rPr>
           <w:noProof/>
         </w:rPr>
@@ -2281,7 +2427,7 @@
                     </pic:cNvPicPr>
                   </pic:nvPicPr>
                   <pic:blipFill>
-                    <a:blip r:embed="rId8">
+                    <a:blip r:embed="rId9">
                       <a:extLst>
                         <a:ext uri="{28A0092B-C50C-407E-A947-70E740481C1C}">
                           <a14:useLocalDpi xmlns:a14="http://schemas.microsoft.com/office/drawing/2010/main" val="0"/>
@@ -2316,11 +2462,13 @@
     <w:p>
       <w:pPr>
         <w:ind w:firstLine="0"/>
+        <w:jc w:val="both"/>
       </w:pPr>
     </w:p>
     <w:p>
       <w:pPr>
         <w:ind w:firstLine="0"/>
+        <w:jc w:val="both"/>
       </w:pPr>
       <w:r>
         <w:rPr>
@@ -2345,7 +2493,7 @@
                     </pic:cNvPicPr>
                   </pic:nvPicPr>
                   <pic:blipFill>
-                    <a:blip r:embed="rId9">
+                    <a:blip r:embed="rId10">
                       <a:extLst>
                         <a:ext uri="{28A0092B-C50C-407E-A947-70E740481C1C}">
                           <a14:useLocalDpi xmlns:a14="http://schemas.microsoft.com/office/drawing/2010/main" val="0"/>
@@ -2380,6 +2528,7 @@
     <w:p>
       <w:pPr>
         <w:ind w:firstLine="0"/>
+        <w:jc w:val="both"/>
         <w:rPr>
           <w:b/>
         </w:rPr>
@@ -2388,6 +2537,7 @@
     <w:p>
       <w:pPr>
         <w:ind w:firstLine="0"/>
+        <w:jc w:val="both"/>
         <w:rPr>
           <w:b/>
         </w:rPr>
@@ -2403,26 +2553,25 @@
     <w:p>
       <w:pPr>
         <w:ind w:firstLine="0"/>
-      </w:pPr>
-      <w:r>
-        <w:t>Let us begin with the communication between applications. For that we are going to use a software called ‘Hamachi</w:t>
-      </w:r>
-      <w:r>
-        <w:t>’</w:t>
-      </w:r>
-      <w:r>
-        <w:t>, used for creating a VPN in a close environment (5 machines). We are going to send the data from the chat with a UDP (user datagram protocol) for every tenant to see. Secondly, we are going to implement a database with MySQL, hosted on a local machine (a server), to store the information of the accounts, chores and announcements. We are also going to link the database to the WFA (Windows Forms Application) for authentication purposes and have the application up-to date. We will handle the communication using a class inside the WFA, with C# (an object-oriented programming language)</w:t>
+        <w:jc w:val="both"/>
+      </w:pPr>
+      <w:r>
+        <w:t>Let us begin with the communication between applications. For that we are going to use a software called ‘Hamachi’, used for creating a VPN in a close environment (5 machines). We are going to send the data from the chat with a UDP (user datagram protocol) for every tenant to see. Secondly, we are going to implement a database with MySQL, hosted on a local machine (a server), to store the information of the accounts, chores and announcements. We are also going to link the database to the WFA (Windows Forms Application) for authentication purposes and have the application up-to date. We will handle the communication using a class inside the WFA, with C# (an object-oriented programming language)</w:t>
       </w:r>
       <w:r>
         <w:t xml:space="preserve">, with the appropriate methods. </w:t>
       </w:r>
     </w:p>
     <w:p>
+      <w:pPr>
+        <w:jc w:val="both"/>
+      </w:pPr>
       <w:bookmarkStart w:id="20" w:name="_Toc208821785"/>
     </w:p>
     <w:p>
       <w:pPr>
         <w:ind w:firstLine="0"/>
+        <w:jc w:val="both"/>
         <w:rPr>
           <w:b/>
         </w:rPr>
@@ -2438,6 +2587,7 @@
     <w:p>
       <w:pPr>
         <w:ind w:firstLine="0"/>
+        <w:jc w:val="both"/>
       </w:pPr>
       <w:r>
         <w:t>Technical specifications include the following:</w:t>
@@ -2446,6 +2596,7 @@
     <w:p>
       <w:pPr>
         <w:ind w:firstLine="0"/>
+        <w:jc w:val="both"/>
       </w:pPr>
     </w:p>
     <w:p>
@@ -2454,6 +2605,7 @@
           <w:ilvl w:val="0"/>
           <w:numId w:val="22"/>
         </w:numPr>
+        <w:jc w:val="both"/>
       </w:pPr>
       <w:r>
         <w:t>C# programming language</w:t>
@@ -2465,6 +2617,7 @@
           <w:ilvl w:val="0"/>
           <w:numId w:val="22"/>
         </w:numPr>
+        <w:jc w:val="both"/>
       </w:pPr>
       <w:r>
         <w:t xml:space="preserve">MySQL </w:t>
@@ -2479,6 +2632,7 @@
           <w:ilvl w:val="0"/>
           <w:numId w:val="22"/>
         </w:numPr>
+        <w:jc w:val="both"/>
       </w:pPr>
       <w:r>
         <w:t>Hamachi (VPN)</w:t>
@@ -2487,6 +2641,7 @@
     <w:p>
       <w:pPr>
         <w:ind w:firstLine="0"/>
+        <w:jc w:val="both"/>
         <w:rPr>
           <w:b/>
         </w:rPr>
@@ -2495,6 +2650,7 @@
     <w:p>
       <w:pPr>
         <w:pStyle w:val="Heading2"/>
+        <w:jc w:val="both"/>
       </w:pPr>
       <w:bookmarkStart w:id="21" w:name="_Toc208821786"/>
       <w:bookmarkStart w:id="22" w:name="_Toc208906451"/>
@@ -2509,6 +2665,7 @@
     <w:p>
       <w:pPr>
         <w:ind w:firstLine="0"/>
+        <w:jc w:val="both"/>
       </w:pPr>
       <w:r>
         <w:t>We are separating the development of the application into 3 phases: Initial, Interim and Final. The ‘Initial’ phase includes brainstorming and gathering ideas, creating a basic interface and layout of behavior of the application. The ‘Interim’ phase includes the basic functionality of the developing product and more work on the interface, as well as incorporating the database and communication between machines. Lastly, the ‘Final’ phase is about optimizing and improving the interim version of the product, as well as bug-fixing and fool-proofing the application.</w:t>
@@ -2517,11 +2674,13 @@
     <w:p>
       <w:pPr>
         <w:ind w:firstLine="0"/>
+        <w:jc w:val="both"/>
       </w:pPr>
     </w:p>
     <w:p>
       <w:pPr>
         <w:pStyle w:val="Heading2"/>
+        <w:jc w:val="both"/>
       </w:pPr>
       <w:bookmarkStart w:id="24" w:name="_Toc208821787"/>
       <w:bookmarkStart w:id="25" w:name="_Toc208906452"/>
@@ -2536,6 +2695,7 @@
     <w:p>
       <w:pPr>
         <w:ind w:firstLine="0"/>
+        <w:jc w:val="both"/>
       </w:pPr>
       <w:r>
         <w:t xml:space="preserve">We are going to give constant iteration of the product to a selected group of users. In order to fix all the possible bugs with each iteration, we are going to improve on the feedback we have been given. </w:t>
@@ -2547,11 +2707,13 @@
     <w:p>
       <w:pPr>
         <w:ind w:firstLine="0"/>
+        <w:jc w:val="both"/>
       </w:pPr>
     </w:p>
     <w:p>
       <w:pPr>
         <w:pStyle w:val="Heading1"/>
+        <w:jc w:val="both"/>
       </w:pPr>
       <w:bookmarkStart w:id="27" w:name="_Toc208821789"/>
       <w:bookmarkStart w:id="28" w:name="_Toc208906454"/>
@@ -2563,10 +2725,15 @@
       <w:bookmarkEnd w:id="28"/>
       <w:bookmarkEnd w:id="29"/>
     </w:p>
-    <w:p/>
+    <w:p>
+      <w:pPr>
+        <w:jc w:val="both"/>
+      </w:pPr>
+    </w:p>
     <w:p>
       <w:pPr>
         <w:pStyle w:val="Heading2"/>
+        <w:jc w:val="both"/>
       </w:pPr>
       <w:bookmarkStart w:id="30" w:name="_Toc208906455"/>
       <w:bookmarkStart w:id="31" w:name="_Toc26560950"/>
@@ -2578,20 +2745,102 @@
     </w:p>
     <w:p>
       <w:pPr>
-        <w:ind w:firstLine="0"/>
-      </w:pPr>
-      <w:r>
-        <w:t>OKR</w:t>
-      </w:r>
-    </w:p>
-    <w:p>
-      <w:pPr>
         <w:pStyle w:val="NoSpacing"/>
-      </w:pPr>
+        <w:jc w:val="both"/>
+      </w:pPr>
+      <w:r>
+        <w:t>The positions taken in the team are as follows:</w:t>
+      </w:r>
+    </w:p>
+    <w:p>
+      <w:pPr>
+        <w:pStyle w:val="NoSpacing"/>
+        <w:numPr>
+          <w:ilvl w:val="0"/>
+          <w:numId w:val="36"/>
+        </w:numPr>
+        <w:jc w:val="both"/>
+      </w:pPr>
+      <w:r>
+        <w:t xml:space="preserve">Software </w:t>
+      </w:r>
+      <w:r>
+        <w:t>A</w:t>
+      </w:r>
+      <w:r>
+        <w:t>rchitect</w:t>
+      </w:r>
+      <w:r>
+        <w:t xml:space="preserve"> – Michael Groenewegen van der Weijden</w:t>
+      </w:r>
+    </w:p>
+    <w:p>
+      <w:pPr>
+        <w:pStyle w:val="NoSpacing"/>
+        <w:numPr>
+          <w:ilvl w:val="0"/>
+          <w:numId w:val="36"/>
+        </w:numPr>
+        <w:jc w:val="both"/>
+      </w:pPr>
+      <w:r>
+        <w:t>Network Engineer – Kristiyan Strahilov</w:t>
+      </w:r>
+    </w:p>
+    <w:p>
+      <w:pPr>
+        <w:pStyle w:val="NoSpacing"/>
+        <w:numPr>
+          <w:ilvl w:val="0"/>
+          <w:numId w:val="36"/>
+        </w:numPr>
+        <w:jc w:val="both"/>
+      </w:pPr>
+      <w:r>
+        <w:t xml:space="preserve">Design and </w:t>
+      </w:r>
+      <w:r>
+        <w:t>I</w:t>
+      </w:r>
+      <w:r>
+        <w:t>nterface</w:t>
+      </w:r>
+      <w:r>
+        <w:t xml:space="preserve"> </w:t>
+      </w:r>
+      <w:r>
+        <w:t>D</w:t>
+      </w:r>
+      <w:r>
+        <w:t>eveloper – Aleksandar Todorov</w:t>
+      </w:r>
+    </w:p>
+    <w:p>
+      <w:pPr>
+        <w:pStyle w:val="NoSpacing"/>
+        <w:numPr>
+          <w:ilvl w:val="0"/>
+          <w:numId w:val="36"/>
+        </w:numPr>
+        <w:jc w:val="both"/>
+      </w:pPr>
+      <w:r>
+        <w:t xml:space="preserve">Database </w:t>
+      </w:r>
+      <w:r>
+        <w:t>A</w:t>
+      </w:r>
+      <w:r>
+        <w:t>dministrator</w:t>
+      </w:r>
+      <w:r>
+        <w:t xml:space="preserve"> – Michael Bahchevanov</w:t>
+      </w:r>
     </w:p>
     <w:p>
       <w:pPr>
         <w:pStyle w:val="Heading2"/>
+        <w:jc w:val="both"/>
         <w:rPr>
           <w:bCs/>
         </w:rPr>
@@ -2607,6 +2856,7 @@
     <w:p>
       <w:pPr>
         <w:pStyle w:val="NoSpacing"/>
+        <w:jc w:val="both"/>
       </w:pPr>
       <w:r>
         <w:t>We use the following services/hardware/equipment:</w:t>
@@ -2619,6 +2869,7 @@
           <w:ilvl w:val="0"/>
           <w:numId w:val="31"/>
         </w:numPr>
+        <w:jc w:val="both"/>
       </w:pPr>
       <w:r>
         <w:t>Laptop</w:t>
@@ -2631,6 +2882,7 @@
           <w:ilvl w:val="0"/>
           <w:numId w:val="31"/>
         </w:numPr>
+        <w:jc w:val="both"/>
       </w:pPr>
       <w:r>
         <w:t>Server</w:t>
@@ -2643,6 +2895,7 @@
           <w:ilvl w:val="0"/>
           <w:numId w:val="31"/>
         </w:numPr>
+        <w:jc w:val="both"/>
       </w:pPr>
       <w:r>
         <w:t>Visual Studio</w:t>
@@ -2655,6 +2908,7 @@
           <w:ilvl w:val="0"/>
           <w:numId w:val="31"/>
         </w:numPr>
+        <w:jc w:val="both"/>
       </w:pPr>
       <w:r>
         <w:t>MySQL</w:t>
@@ -2667,6 +2921,7 @@
           <w:ilvl w:val="0"/>
           <w:numId w:val="31"/>
         </w:numPr>
+        <w:jc w:val="both"/>
       </w:pPr>
       <w:r>
         <w:t>Hamachi</w:t>
@@ -2675,6 +2930,7 @@
     <w:p>
       <w:pPr>
         <w:pStyle w:val="Heading1"/>
+        <w:jc w:val="both"/>
       </w:pPr>
       <w:bookmarkStart w:id="34" w:name="_Toc208821790"/>
       <w:bookmarkStart w:id="35" w:name="_Toc208906459"/>
@@ -2689,28 +2945,35 @@
       <w:bookmarkEnd w:id="35"/>
       <w:bookmarkEnd w:id="36"/>
     </w:p>
-    <w:p/>
+    <w:p>
+      <w:pPr>
+        <w:jc w:val="both"/>
+      </w:pPr>
+    </w:p>
     <w:p>
       <w:pPr>
         <w:pStyle w:val="NoSpacing"/>
+        <w:jc w:val="both"/>
       </w:pPr>
     </w:p>
     <w:p>
       <w:pPr>
         <w:pStyle w:val="Heading2"/>
+        <w:jc w:val="both"/>
       </w:pPr>
       <w:bookmarkStart w:id="37" w:name="_Toc208906462"/>
-      <w:bookmarkStart w:id="38" w:name="_Toc208821793"/>
-      <w:bookmarkStart w:id="39" w:name="_Toc26560953"/>
+      <w:bookmarkStart w:id="38" w:name="_Toc26560953"/>
+      <w:bookmarkStart w:id="39" w:name="_Toc208821793"/>
       <w:r>
         <w:t>Communication Management</w:t>
       </w:r>
       <w:bookmarkEnd w:id="37"/>
-      <w:bookmarkEnd w:id="39"/>
+      <w:bookmarkEnd w:id="38"/>
     </w:p>
     <w:p>
       <w:pPr>
         <w:ind w:firstLine="0"/>
+        <w:jc w:val="both"/>
       </w:pPr>
       <w:r>
         <w:t>We are using a few ways to maintain the workflow of the application. These include software-based methods, namely:</w:t>
@@ -2723,8 +2986,10 @@
           <w:ilvl w:val="0"/>
           <w:numId w:val="32"/>
         </w:numPr>
-      </w:pPr>
-      <w:r>
+        <w:jc w:val="both"/>
+      </w:pPr>
+      <w:r>
+        <w:lastRenderedPageBreak/>
         <w:t>Discord</w:t>
       </w:r>
     </w:p>
@@ -2735,6 +3000,7 @@
           <w:ilvl w:val="0"/>
           <w:numId w:val="32"/>
         </w:numPr>
+        <w:jc w:val="both"/>
       </w:pPr>
       <w:r>
         <w:t>WhatsApp</w:t>
@@ -2747,29 +3013,22 @@
           <w:ilvl w:val="0"/>
           <w:numId w:val="32"/>
         </w:numPr>
-      </w:pPr>
-      <w:r>
-        <w:t xml:space="preserve">GIT (with the </w:t>
-      </w:r>
-      <w:proofErr w:type="spellStart"/>
-      <w:r>
-        <w:t>GitKraken</w:t>
-      </w:r>
-      <w:proofErr w:type="spellEnd"/>
-      <w:r>
-        <w:t xml:space="preserve"> GUI)</w:t>
-      </w:r>
-      <w:bookmarkEnd w:id="38"/>
+        <w:jc w:val="both"/>
+      </w:pPr>
+      <w:r>
+        <w:t>GIT (with the GitKraken GUI)</w:t>
+      </w:r>
+      <w:bookmarkEnd w:id="39"/>
     </w:p>
     <w:p>
       <w:pPr>
         <w:pStyle w:val="Heading2"/>
+        <w:jc w:val="both"/>
       </w:pPr>
       <w:bookmarkStart w:id="40" w:name="_Toc208821797"/>
       <w:bookmarkStart w:id="41" w:name="_Toc208906465"/>
       <w:bookmarkStart w:id="42" w:name="_Toc26560954"/>
       <w:r>
-        <w:lastRenderedPageBreak/>
         <w:t>Documentation</w:t>
       </w:r>
       <w:bookmarkEnd w:id="40"/>
@@ -2779,6 +3038,7 @@
     <w:p>
       <w:pPr>
         <w:ind w:firstLine="0"/>
+        <w:jc w:val="both"/>
       </w:pPr>
       <w:r>
         <w:t xml:space="preserve">Testing documentation </w:t>
@@ -2793,6 +3053,7 @@
     <w:p>
       <w:pPr>
         <w:pStyle w:val="Heading1"/>
+        <w:jc w:val="both"/>
       </w:pPr>
       <w:bookmarkStart w:id="43" w:name="_Toc208821799"/>
       <w:bookmarkStart w:id="44" w:name="_Toc208906467"/>
@@ -2807,6 +3068,7 @@
     <w:p>
       <w:pPr>
         <w:ind w:firstLine="0"/>
+        <w:jc w:val="both"/>
       </w:pPr>
       <w:r>
         <w:t>The project schedule follows these guidelines:</w:t>
@@ -2815,6 +3077,7 @@
     <w:p>
       <w:pPr>
         <w:ind w:firstLine="0"/>
+        <w:jc w:val="both"/>
       </w:pPr>
       <w:r>
         <w:t>Initial phase:</w:t>
@@ -2830,6 +3093,7 @@
           <w:ilvl w:val="0"/>
           <w:numId w:val="33"/>
         </w:numPr>
+        <w:jc w:val="both"/>
       </w:pPr>
       <w:r>
         <w:t xml:space="preserve">The </w:t>
@@ -2845,6 +3109,7 @@
           <w:ilvl w:val="0"/>
           <w:numId w:val="33"/>
         </w:numPr>
+        <w:jc w:val="both"/>
       </w:pPr>
       <w:r>
         <w:t>‘Dummy code’ and simple functionality for overviewing purposes</w:t>
@@ -2856,6 +3121,7 @@
     <w:p>
       <w:pPr>
         <w:ind w:firstLine="0"/>
+        <w:jc w:val="both"/>
       </w:pPr>
       <w:r>
         <w:t>Interim phase:</w:t>
@@ -2871,6 +3137,7 @@
           <w:ilvl w:val="0"/>
           <w:numId w:val="34"/>
         </w:numPr>
+        <w:jc w:val="both"/>
       </w:pPr>
       <w:r>
         <w:t>Implementation of database</w:t>
@@ -2886,6 +3153,7 @@
           <w:ilvl w:val="0"/>
           <w:numId w:val="34"/>
         </w:numPr>
+        <w:jc w:val="both"/>
       </w:pPr>
       <w:r>
         <w:t>Implementation of chat room</w:t>
@@ -2901,6 +3169,7 @@
           <w:ilvl w:val="0"/>
           <w:numId w:val="34"/>
         </w:numPr>
+        <w:jc w:val="both"/>
       </w:pPr>
       <w:r>
         <w:t>Interface improvement</w:t>
@@ -2913,6 +3182,7 @@
           <w:ilvl w:val="0"/>
           <w:numId w:val="34"/>
         </w:numPr>
+        <w:jc w:val="both"/>
       </w:pPr>
       <w:r>
         <w:t>Implementation of proper code</w:t>
@@ -2921,6 +3191,7 @@
     <w:p>
       <w:pPr>
         <w:ind w:firstLine="0"/>
+        <w:jc w:val="both"/>
       </w:pPr>
       <w:r>
         <w:t>Final phase:</w:t>
@@ -2936,6 +3207,7 @@
           <w:ilvl w:val="0"/>
           <w:numId w:val="35"/>
         </w:numPr>
+        <w:jc w:val="both"/>
       </w:pPr>
       <w:r>
         <w:t>Optimization of code</w:t>
@@ -2948,6 +3220,7 @@
           <w:ilvl w:val="0"/>
           <w:numId w:val="35"/>
         </w:numPr>
+        <w:jc w:val="both"/>
       </w:pPr>
       <w:r>
         <w:t>Final touches on interface</w:t>
@@ -2960,6 +3233,7 @@
           <w:ilvl w:val="0"/>
           <w:numId w:val="35"/>
         </w:numPr>
+        <w:jc w:val="both"/>
       </w:pPr>
       <w:r>
         <w:t>Preparations for final presentation</w:t>
@@ -2972,18 +3246,19 @@
           <w:ilvl w:val="0"/>
           <w:numId w:val="35"/>
         </w:numPr>
+        <w:jc w:val="both"/>
       </w:pPr>
       <w:r>
         <w:t>Final document ready</w:t>
       </w:r>
     </w:p>
     <w:sectPr>
-      <w:headerReference w:type="even" r:id="rId10"/>
-      <w:headerReference w:type="default" r:id="rId11"/>
-      <w:footerReference w:type="even" r:id="rId12"/>
-      <w:footerReference w:type="default" r:id="rId13"/>
-      <w:headerReference w:type="first" r:id="rId14"/>
-      <w:footerReference w:type="first" r:id="rId15"/>
+      <w:headerReference w:type="even" r:id="rId11"/>
+      <w:headerReference w:type="default" r:id="rId12"/>
+      <w:footerReference w:type="even" r:id="rId13"/>
+      <w:footerReference w:type="default" r:id="rId14"/>
+      <w:headerReference w:type="first" r:id="rId15"/>
+      <w:footerReference w:type="first" r:id="rId16"/>
       <w:pgSz w:w="12240" w:h="15840"/>
       <w:pgMar w:top="1440" w:right="1440" w:bottom="1440" w:left="1440" w:header="720" w:footer="720" w:gutter="0"/>
       <w:cols w:space="720"/>
@@ -3931,6 +4206,95 @@
     </w:lvl>
   </w:abstractNum>
   <w:abstractNum w:abstractNumId="8" w15:restartNumberingAfterBreak="0">
+    <w:nsid w:val="368D06F3"/>
+    <w:multiLevelType w:val="hybridMultilevel"/>
+    <w:tmpl w:val="620AB766"/>
+    <w:lvl w:ilvl="0" w:tplc="0409000F">
+      <w:start w:val="1"/>
+      <w:numFmt w:val="decimal"/>
+      <w:lvlText w:val="%1."/>
+      <w:lvlJc w:val="left"/>
+      <w:pPr>
+        <w:ind w:left="720" w:hanging="360"/>
+      </w:pPr>
+      <w:rPr>
+        <w:rFonts w:hint="default"/>
+      </w:rPr>
+    </w:lvl>
+    <w:lvl w:ilvl="1" w:tplc="04090019" w:tentative="1">
+      <w:start w:val="1"/>
+      <w:numFmt w:val="lowerLetter"/>
+      <w:lvlText w:val="%2."/>
+      <w:lvlJc w:val="left"/>
+      <w:pPr>
+        <w:ind w:left="1440" w:hanging="360"/>
+      </w:pPr>
+    </w:lvl>
+    <w:lvl w:ilvl="2" w:tplc="0409001B" w:tentative="1">
+      <w:start w:val="1"/>
+      <w:numFmt w:val="lowerRoman"/>
+      <w:lvlText w:val="%3."/>
+      <w:lvlJc w:val="right"/>
+      <w:pPr>
+        <w:ind w:left="2160" w:hanging="180"/>
+      </w:pPr>
+    </w:lvl>
+    <w:lvl w:ilvl="3" w:tplc="0409000F" w:tentative="1">
+      <w:start w:val="1"/>
+      <w:numFmt w:val="decimal"/>
+      <w:lvlText w:val="%4."/>
+      <w:lvlJc w:val="left"/>
+      <w:pPr>
+        <w:ind w:left="2880" w:hanging="360"/>
+      </w:pPr>
+    </w:lvl>
+    <w:lvl w:ilvl="4" w:tplc="04090019" w:tentative="1">
+      <w:start w:val="1"/>
+      <w:numFmt w:val="lowerLetter"/>
+      <w:lvlText w:val="%5."/>
+      <w:lvlJc w:val="left"/>
+      <w:pPr>
+        <w:ind w:left="3600" w:hanging="360"/>
+      </w:pPr>
+    </w:lvl>
+    <w:lvl w:ilvl="5" w:tplc="0409001B" w:tentative="1">
+      <w:start w:val="1"/>
+      <w:numFmt w:val="lowerRoman"/>
+      <w:lvlText w:val="%6."/>
+      <w:lvlJc w:val="right"/>
+      <w:pPr>
+        <w:ind w:left="4320" w:hanging="180"/>
+      </w:pPr>
+    </w:lvl>
+    <w:lvl w:ilvl="6" w:tplc="0409000F" w:tentative="1">
+      <w:start w:val="1"/>
+      <w:numFmt w:val="decimal"/>
+      <w:lvlText w:val="%7."/>
+      <w:lvlJc w:val="left"/>
+      <w:pPr>
+        <w:ind w:left="5040" w:hanging="360"/>
+      </w:pPr>
+    </w:lvl>
+    <w:lvl w:ilvl="7" w:tplc="04090019" w:tentative="1">
+      <w:start w:val="1"/>
+      <w:numFmt w:val="lowerLetter"/>
+      <w:lvlText w:val="%8."/>
+      <w:lvlJc w:val="left"/>
+      <w:pPr>
+        <w:ind w:left="5760" w:hanging="360"/>
+      </w:pPr>
+    </w:lvl>
+    <w:lvl w:ilvl="8" w:tplc="0409001B" w:tentative="1">
+      <w:start w:val="1"/>
+      <w:numFmt w:val="lowerRoman"/>
+      <w:lvlText w:val="%9."/>
+      <w:lvlJc w:val="right"/>
+      <w:pPr>
+        <w:ind w:left="6480" w:hanging="180"/>
+      </w:pPr>
+    </w:lvl>
+  </w:abstractNum>
+  <w:abstractNum w:abstractNumId="9" w15:restartNumberingAfterBreak="0">
     <w:nsid w:val="3A9B03F6"/>
     <w:multiLevelType w:val="hybridMultilevel"/>
     <w:tmpl w:val="2A5A10E2"/>
@@ -4043,7 +4407,7 @@
       </w:rPr>
     </w:lvl>
   </w:abstractNum>
-  <w:abstractNum w:abstractNumId="9" w15:restartNumberingAfterBreak="0">
+  <w:abstractNum w:abstractNumId="10" w15:restartNumberingAfterBreak="0">
     <w:nsid w:val="3D0C45B3"/>
     <w:multiLevelType w:val="multilevel"/>
     <w:tmpl w:val="0409001F"/>
@@ -4129,7 +4493,7 @@
       </w:pPr>
     </w:lvl>
   </w:abstractNum>
-  <w:abstractNum w:abstractNumId="10" w15:restartNumberingAfterBreak="0">
+  <w:abstractNum w:abstractNumId="11" w15:restartNumberingAfterBreak="0">
     <w:nsid w:val="3D8B4BB3"/>
     <w:multiLevelType w:val="hybridMultilevel"/>
     <w:tmpl w:val="CEE80FE4"/>
@@ -4242,7 +4606,7 @@
       </w:rPr>
     </w:lvl>
   </w:abstractNum>
-  <w:abstractNum w:abstractNumId="11" w15:restartNumberingAfterBreak="0">
+  <w:abstractNum w:abstractNumId="12" w15:restartNumberingAfterBreak="0">
     <w:nsid w:val="43294E91"/>
     <w:multiLevelType w:val="multilevel"/>
     <w:tmpl w:val="CC7AE2FE"/>
@@ -4355,7 +4719,7 @@
       </w:rPr>
     </w:lvl>
   </w:abstractNum>
-  <w:abstractNum w:abstractNumId="12" w15:restartNumberingAfterBreak="0">
+  <w:abstractNum w:abstractNumId="13" w15:restartNumberingAfterBreak="0">
     <w:nsid w:val="443B600C"/>
     <w:multiLevelType w:val="hybridMultilevel"/>
     <w:tmpl w:val="E15C2EC2"/>
@@ -4468,7 +4832,7 @@
       </w:rPr>
     </w:lvl>
   </w:abstractNum>
-  <w:abstractNum w:abstractNumId="13" w15:restartNumberingAfterBreak="0">
+  <w:abstractNum w:abstractNumId="14" w15:restartNumberingAfterBreak="0">
     <w:nsid w:val="45D421EC"/>
     <w:multiLevelType w:val="hybridMultilevel"/>
     <w:tmpl w:val="0792E228"/>
@@ -4581,7 +4945,7 @@
       </w:rPr>
     </w:lvl>
   </w:abstractNum>
-  <w:abstractNum w:abstractNumId="14" w15:restartNumberingAfterBreak="0">
+  <w:abstractNum w:abstractNumId="15" w15:restartNumberingAfterBreak="0">
     <w:nsid w:val="463231F8"/>
     <w:multiLevelType w:val="hybridMultilevel"/>
     <w:tmpl w:val="8432D358"/>
@@ -4694,7 +5058,7 @@
       </w:rPr>
     </w:lvl>
   </w:abstractNum>
-  <w:abstractNum w:abstractNumId="15" w15:restartNumberingAfterBreak="0">
+  <w:abstractNum w:abstractNumId="16" w15:restartNumberingAfterBreak="0">
     <w:nsid w:val="4772240F"/>
     <w:multiLevelType w:val="hybridMultilevel"/>
     <w:tmpl w:val="07360848"/>
@@ -4780,7 +5144,7 @@
       </w:pPr>
     </w:lvl>
   </w:abstractNum>
-  <w:abstractNum w:abstractNumId="16" w15:restartNumberingAfterBreak="0">
+  <w:abstractNum w:abstractNumId="17" w15:restartNumberingAfterBreak="0">
     <w:nsid w:val="48AF16F7"/>
     <w:multiLevelType w:val="hybridMultilevel"/>
     <w:tmpl w:val="5A2802E2"/>
@@ -4893,7 +5257,7 @@
       </w:rPr>
     </w:lvl>
   </w:abstractNum>
-  <w:abstractNum w:abstractNumId="17" w15:restartNumberingAfterBreak="0">
+  <w:abstractNum w:abstractNumId="18" w15:restartNumberingAfterBreak="0">
     <w:nsid w:val="4ADA581F"/>
     <w:multiLevelType w:val="hybridMultilevel"/>
     <w:tmpl w:val="B0E2639C"/>
@@ -5006,7 +5370,7 @@
       </w:rPr>
     </w:lvl>
   </w:abstractNum>
-  <w:abstractNum w:abstractNumId="18" w15:restartNumberingAfterBreak="0">
+  <w:abstractNum w:abstractNumId="19" w15:restartNumberingAfterBreak="0">
     <w:nsid w:val="50157078"/>
     <w:multiLevelType w:val="multilevel"/>
     <w:tmpl w:val="CC7AE2FE"/>
@@ -5119,7 +5483,7 @@
       </w:rPr>
     </w:lvl>
   </w:abstractNum>
-  <w:abstractNum w:abstractNumId="19" w15:restartNumberingAfterBreak="0">
+  <w:abstractNum w:abstractNumId="20" w15:restartNumberingAfterBreak="0">
     <w:nsid w:val="51AF702D"/>
     <w:multiLevelType w:val="hybridMultilevel"/>
     <w:tmpl w:val="7ED0874E"/>
@@ -5232,7 +5596,7 @@
       </w:rPr>
     </w:lvl>
   </w:abstractNum>
-  <w:abstractNum w:abstractNumId="20" w15:restartNumberingAfterBreak="0">
+  <w:abstractNum w:abstractNumId="21" w15:restartNumberingAfterBreak="0">
     <w:nsid w:val="5793780A"/>
     <w:multiLevelType w:val="hybridMultilevel"/>
     <w:tmpl w:val="D36428D4"/>
@@ -5345,7 +5709,7 @@
       </w:rPr>
     </w:lvl>
   </w:abstractNum>
-  <w:abstractNum w:abstractNumId="21" w15:restartNumberingAfterBreak="0">
+  <w:abstractNum w:abstractNumId="22" w15:restartNumberingAfterBreak="0">
     <w:nsid w:val="593C1B98"/>
     <w:multiLevelType w:val="hybridMultilevel"/>
     <w:tmpl w:val="C9B83E96"/>
@@ -5431,7 +5795,120 @@
       </w:pPr>
     </w:lvl>
   </w:abstractNum>
-  <w:abstractNum w:abstractNumId="22" w15:restartNumberingAfterBreak="0">
+  <w:abstractNum w:abstractNumId="23" w15:restartNumberingAfterBreak="0">
+    <w:nsid w:val="5BF045A6"/>
+    <w:multiLevelType w:val="hybridMultilevel"/>
+    <w:tmpl w:val="4508B2A8"/>
+    <w:lvl w:ilvl="0" w:tplc="04090001">
+      <w:start w:val="1"/>
+      <w:numFmt w:val="bullet"/>
+      <w:lvlText w:val=""/>
+      <w:lvlJc w:val="left"/>
+      <w:pPr>
+        <w:ind w:left="720" w:hanging="360"/>
+      </w:pPr>
+      <w:rPr>
+        <w:rFonts w:ascii="Symbol" w:hAnsi="Symbol" w:hint="default"/>
+      </w:rPr>
+    </w:lvl>
+    <w:lvl w:ilvl="1" w:tplc="04090003" w:tentative="1">
+      <w:start w:val="1"/>
+      <w:numFmt w:val="bullet"/>
+      <w:lvlText w:val="o"/>
+      <w:lvlJc w:val="left"/>
+      <w:pPr>
+        <w:ind w:left="1440" w:hanging="360"/>
+      </w:pPr>
+      <w:rPr>
+        <w:rFonts w:ascii="Courier New" w:hAnsi="Courier New" w:cs="Courier New" w:hint="default"/>
+      </w:rPr>
+    </w:lvl>
+    <w:lvl w:ilvl="2" w:tplc="04090005" w:tentative="1">
+      <w:start w:val="1"/>
+      <w:numFmt w:val="bullet"/>
+      <w:lvlText w:val=""/>
+      <w:lvlJc w:val="left"/>
+      <w:pPr>
+        <w:ind w:left="2160" w:hanging="360"/>
+      </w:pPr>
+      <w:rPr>
+        <w:rFonts w:ascii="Wingdings" w:hAnsi="Wingdings" w:hint="default"/>
+      </w:rPr>
+    </w:lvl>
+    <w:lvl w:ilvl="3" w:tplc="04090001" w:tentative="1">
+      <w:start w:val="1"/>
+      <w:numFmt w:val="bullet"/>
+      <w:lvlText w:val=""/>
+      <w:lvlJc w:val="left"/>
+      <w:pPr>
+        <w:ind w:left="2880" w:hanging="360"/>
+      </w:pPr>
+      <w:rPr>
+        <w:rFonts w:ascii="Symbol" w:hAnsi="Symbol" w:hint="default"/>
+      </w:rPr>
+    </w:lvl>
+    <w:lvl w:ilvl="4" w:tplc="04090003" w:tentative="1">
+      <w:start w:val="1"/>
+      <w:numFmt w:val="bullet"/>
+      <w:lvlText w:val="o"/>
+      <w:lvlJc w:val="left"/>
+      <w:pPr>
+        <w:ind w:left="3600" w:hanging="360"/>
+      </w:pPr>
+      <w:rPr>
+        <w:rFonts w:ascii="Courier New" w:hAnsi="Courier New" w:cs="Courier New" w:hint="default"/>
+      </w:rPr>
+    </w:lvl>
+    <w:lvl w:ilvl="5" w:tplc="04090005" w:tentative="1">
+      <w:start w:val="1"/>
+      <w:numFmt w:val="bullet"/>
+      <w:lvlText w:val=""/>
+      <w:lvlJc w:val="left"/>
+      <w:pPr>
+        <w:ind w:left="4320" w:hanging="360"/>
+      </w:pPr>
+      <w:rPr>
+        <w:rFonts w:ascii="Wingdings" w:hAnsi="Wingdings" w:hint="default"/>
+      </w:rPr>
+    </w:lvl>
+    <w:lvl w:ilvl="6" w:tplc="04090001" w:tentative="1">
+      <w:start w:val="1"/>
+      <w:numFmt w:val="bullet"/>
+      <w:lvlText w:val=""/>
+      <w:lvlJc w:val="left"/>
+      <w:pPr>
+        <w:ind w:left="5040" w:hanging="360"/>
+      </w:pPr>
+      <w:rPr>
+        <w:rFonts w:ascii="Symbol" w:hAnsi="Symbol" w:hint="default"/>
+      </w:rPr>
+    </w:lvl>
+    <w:lvl w:ilvl="7" w:tplc="04090003" w:tentative="1">
+      <w:start w:val="1"/>
+      <w:numFmt w:val="bullet"/>
+      <w:lvlText w:val="o"/>
+      <w:lvlJc w:val="left"/>
+      <w:pPr>
+        <w:ind w:left="5760" w:hanging="360"/>
+      </w:pPr>
+      <w:rPr>
+        <w:rFonts w:ascii="Courier New" w:hAnsi="Courier New" w:cs="Courier New" w:hint="default"/>
+      </w:rPr>
+    </w:lvl>
+    <w:lvl w:ilvl="8" w:tplc="04090005" w:tentative="1">
+      <w:start w:val="1"/>
+      <w:numFmt w:val="bullet"/>
+      <w:lvlText w:val=""/>
+      <w:lvlJc w:val="left"/>
+      <w:pPr>
+        <w:ind w:left="6480" w:hanging="360"/>
+      </w:pPr>
+      <w:rPr>
+        <w:rFonts w:ascii="Wingdings" w:hAnsi="Wingdings" w:hint="default"/>
+      </w:rPr>
+    </w:lvl>
+  </w:abstractNum>
+  <w:abstractNum w:abstractNumId="24" w15:restartNumberingAfterBreak="0">
     <w:nsid w:val="5F520555"/>
     <w:multiLevelType w:val="hybridMultilevel"/>
     <w:tmpl w:val="8376BDBC"/>
@@ -5544,7 +6021,7 @@
       </w:rPr>
     </w:lvl>
   </w:abstractNum>
-  <w:abstractNum w:abstractNumId="23" w15:restartNumberingAfterBreak="0">
+  <w:abstractNum w:abstractNumId="25" w15:restartNumberingAfterBreak="0">
     <w:nsid w:val="60347774"/>
     <w:multiLevelType w:val="hybridMultilevel"/>
     <w:tmpl w:val="D10EAB3A"/>
@@ -5657,7 +6134,7 @@
       </w:rPr>
     </w:lvl>
   </w:abstractNum>
-  <w:abstractNum w:abstractNumId="24" w15:restartNumberingAfterBreak="0">
+  <w:abstractNum w:abstractNumId="26" w15:restartNumberingAfterBreak="0">
     <w:nsid w:val="63493E9E"/>
     <w:multiLevelType w:val="hybridMultilevel"/>
     <w:tmpl w:val="DEA60034"/>
@@ -5770,7 +6247,7 @@
       </w:rPr>
     </w:lvl>
   </w:abstractNum>
-  <w:abstractNum w:abstractNumId="25" w15:restartNumberingAfterBreak="0">
+  <w:abstractNum w:abstractNumId="27" w15:restartNumberingAfterBreak="0">
     <w:nsid w:val="645F6BD4"/>
     <w:multiLevelType w:val="hybridMultilevel"/>
     <w:tmpl w:val="D2662A60"/>
@@ -5883,7 +6360,7 @@
       </w:rPr>
     </w:lvl>
   </w:abstractNum>
-  <w:abstractNum w:abstractNumId="26" w15:restartNumberingAfterBreak="0">
+  <w:abstractNum w:abstractNumId="28" w15:restartNumberingAfterBreak="0">
     <w:nsid w:val="67B00B37"/>
     <w:multiLevelType w:val="hybridMultilevel"/>
     <w:tmpl w:val="E9D88C3C"/>
@@ -5996,7 +6473,7 @@
       </w:rPr>
     </w:lvl>
   </w:abstractNum>
-  <w:abstractNum w:abstractNumId="27" w15:restartNumberingAfterBreak="0">
+  <w:abstractNum w:abstractNumId="29" w15:restartNumberingAfterBreak="0">
     <w:nsid w:val="6BE34475"/>
     <w:multiLevelType w:val="hybridMultilevel"/>
     <w:tmpl w:val="F1FC000A"/>
@@ -6109,7 +6586,7 @@
       </w:rPr>
     </w:lvl>
   </w:abstractNum>
-  <w:abstractNum w:abstractNumId="28" w15:restartNumberingAfterBreak="0">
+  <w:abstractNum w:abstractNumId="30" w15:restartNumberingAfterBreak="0">
     <w:nsid w:val="6D175AB8"/>
     <w:multiLevelType w:val="hybridMultilevel"/>
     <w:tmpl w:val="2A9CF9D2"/>
@@ -6222,7 +6699,7 @@
       </w:rPr>
     </w:lvl>
   </w:abstractNum>
-  <w:abstractNum w:abstractNumId="29" w15:restartNumberingAfterBreak="0">
+  <w:abstractNum w:abstractNumId="31" w15:restartNumberingAfterBreak="0">
     <w:nsid w:val="73C069D1"/>
     <w:multiLevelType w:val="hybridMultilevel"/>
     <w:tmpl w:val="6414D42A"/>
@@ -6335,7 +6812,7 @@
       </w:rPr>
     </w:lvl>
   </w:abstractNum>
-  <w:abstractNum w:abstractNumId="30" w15:restartNumberingAfterBreak="0">
+  <w:abstractNum w:abstractNumId="32" w15:restartNumberingAfterBreak="0">
     <w:nsid w:val="74813B20"/>
     <w:multiLevelType w:val="hybridMultilevel"/>
     <w:tmpl w:val="F34E7696"/>
@@ -6448,7 +6925,7 @@
       </w:rPr>
     </w:lvl>
   </w:abstractNum>
-  <w:abstractNum w:abstractNumId="31" w15:restartNumberingAfterBreak="0">
+  <w:abstractNum w:abstractNumId="33" w15:restartNumberingAfterBreak="0">
     <w:nsid w:val="7559377A"/>
     <w:multiLevelType w:val="hybridMultilevel"/>
     <w:tmpl w:val="EFD69268"/>
@@ -6561,7 +7038,7 @@
       </w:rPr>
     </w:lvl>
   </w:abstractNum>
-  <w:abstractNum w:abstractNumId="32" w15:restartNumberingAfterBreak="0">
+  <w:abstractNum w:abstractNumId="34" w15:restartNumberingAfterBreak="0">
     <w:nsid w:val="78C32824"/>
     <w:multiLevelType w:val="multilevel"/>
     <w:tmpl w:val="0409001F"/>
@@ -6647,7 +7124,7 @@
       </w:pPr>
     </w:lvl>
   </w:abstractNum>
-  <w:abstractNum w:abstractNumId="33" w15:restartNumberingAfterBreak="0">
+  <w:abstractNum w:abstractNumId="35" w15:restartNumberingAfterBreak="0">
     <w:nsid w:val="79B977E3"/>
     <w:multiLevelType w:val="multilevel"/>
     <w:tmpl w:val="252EE2D0"/>
@@ -6764,7 +7241,7 @@
       </w:pPr>
     </w:lvl>
   </w:abstractNum>
-  <w:abstractNum w:abstractNumId="34" w15:restartNumberingAfterBreak="0">
+  <w:abstractNum w:abstractNumId="36" w15:restartNumberingAfterBreak="0">
     <w:nsid w:val="7C1C1B5D"/>
     <w:multiLevelType w:val="hybridMultilevel"/>
     <w:tmpl w:val="0356581C"/>
@@ -6881,106 +7358,112 @@
     <w:abstractNumId w:val="2"/>
   </w:num>
   <w:num w:numId="2">
-    <w:abstractNumId w:val="21"/>
+    <w:abstractNumId w:val="22"/>
   </w:num>
   <w:num w:numId="3">
     <w:abstractNumId w:val="4"/>
   </w:num>
   <w:num w:numId="4">
-    <w:abstractNumId w:val="32"/>
+    <w:abstractNumId w:val="34"/>
   </w:num>
   <w:num w:numId="5">
-    <w:abstractNumId w:val="18"/>
+    <w:abstractNumId w:val="19"/>
   </w:num>
   <w:num w:numId="6">
-    <w:abstractNumId w:val="11"/>
+    <w:abstractNumId w:val="12"/>
   </w:num>
   <w:num w:numId="7">
-    <w:abstractNumId w:val="15"/>
+    <w:abstractNumId w:val="16"/>
   </w:num>
   <w:num w:numId="8">
     <w:abstractNumId w:val="6"/>
   </w:num>
   <w:num w:numId="9">
-    <w:abstractNumId w:val="23"/>
+    <w:abstractNumId w:val="25"/>
   </w:num>
   <w:num w:numId="10">
-    <w:abstractNumId w:val="17"/>
+    <w:abstractNumId w:val="18"/>
   </w:num>
   <w:num w:numId="11">
-    <w:abstractNumId w:val="8"/>
+    <w:abstractNumId w:val="9"/>
   </w:num>
   <w:num w:numId="12">
-    <w:abstractNumId w:val="29"/>
+    <w:abstractNumId w:val="31"/>
   </w:num>
   <w:num w:numId="13">
-    <w:abstractNumId w:val="13"/>
+    <w:abstractNumId w:val="14"/>
   </w:num>
   <w:num w:numId="14">
-    <w:abstractNumId w:val="25"/>
+    <w:abstractNumId w:val="27"/>
   </w:num>
   <w:num w:numId="15">
     <w:abstractNumId w:val="1"/>
   </w:num>
   <w:num w:numId="16">
-    <w:abstractNumId w:val="9"/>
+    <w:abstractNumId w:val="10"/>
   </w:num>
   <w:num w:numId="17">
-    <w:abstractNumId w:val="20"/>
+    <w:abstractNumId w:val="21"/>
   </w:num>
   <w:num w:numId="18">
-    <w:abstractNumId w:val="28"/>
+    <w:abstractNumId w:val="30"/>
   </w:num>
   <w:num w:numId="19">
-    <w:abstractNumId w:val="16"/>
+    <w:abstractNumId w:val="17"/>
   </w:num>
   <w:num w:numId="20">
-    <w:abstractNumId w:val="27"/>
+    <w:abstractNumId w:val="29"/>
   </w:num>
   <w:num w:numId="21">
-    <w:abstractNumId w:val="24"/>
+    <w:abstractNumId w:val="26"/>
   </w:num>
   <w:num w:numId="22">
-    <w:abstractNumId w:val="10"/>
+    <w:abstractNumId w:val="11"/>
   </w:num>
   <w:num w:numId="23">
     <w:abstractNumId w:val="0"/>
   </w:num>
   <w:num w:numId="24">
-    <w:abstractNumId w:val="26"/>
+    <w:abstractNumId w:val="28"/>
   </w:num>
   <w:num w:numId="25">
-    <w:abstractNumId w:val="12"/>
+    <w:abstractNumId w:val="13"/>
   </w:num>
   <w:num w:numId="26">
     <w:abstractNumId w:val="3"/>
   </w:num>
   <w:num w:numId="27">
-    <w:abstractNumId w:val="33"/>
+    <w:abstractNumId w:val="35"/>
   </w:num>
   <w:num w:numId="28">
-    <w:abstractNumId w:val="30"/>
+    <w:abstractNumId w:val="32"/>
   </w:num>
   <w:num w:numId="29">
-    <w:abstractNumId w:val="14"/>
+    <w:abstractNumId w:val="15"/>
   </w:num>
   <w:num w:numId="30">
     <w:abstractNumId w:val="5"/>
   </w:num>
   <w:num w:numId="31">
-    <w:abstractNumId w:val="22"/>
+    <w:abstractNumId w:val="24"/>
   </w:num>
   <w:num w:numId="32">
-    <w:abstractNumId w:val="34"/>
+    <w:abstractNumId w:val="36"/>
   </w:num>
   <w:num w:numId="33">
-    <w:abstractNumId w:val="19"/>
+    <w:abstractNumId w:val="20"/>
   </w:num>
   <w:num w:numId="34">
     <w:abstractNumId w:val="7"/>
   </w:num>
   <w:num w:numId="35">
-    <w:abstractNumId w:val="31"/>
+    <w:abstractNumId w:val="33"/>
+  </w:num>
+  <w:num w:numId="36">
+    <w:abstractNumId w:val="23"/>
+  </w:num>
+  <w:num w:numId="37">
+    <w:abstractNumId w:val="8"/>
   </w:num>
 </w:numbering>
 </file>
@@ -8514,7 +8997,7 @@
 </file>
 
 <file path=customXml/itemProps1.xml><?xml version="1.0" encoding="utf-8"?>
-<ds:datastoreItem xmlns:ds="http://schemas.openxmlformats.org/officeDocument/2006/customXml" ds:itemID="{81677CC3-1B02-41A7-8D95-A9FBC5DC4CF0}">
+<ds:datastoreItem xmlns:ds="http://schemas.openxmlformats.org/officeDocument/2006/customXml" ds:itemID="{821E1EBA-B73F-4AE0-8912-F5338328F64F}">
   <ds:schemaRefs>
     <ds:schemaRef ds:uri="http://schemas.openxmlformats.org/officeDocument/2006/bibliography"/>
   </ds:schemaRefs>

</xml_diff>